<commit_message>
Revisao Bibliografica WIP 2
</commit_message>
<xml_diff>
--- a/Monografia.docx
+++ b/Monografia.docx
@@ -3560,7 +3560,6 @@
           <w:id w:val="609014817"/>
           <w:citation/>
         </w:sdtPr>
-        <w:sdtEndPr/>
         <w:sdtContent>
           <w:r>
             <w:fldChar w:fldCharType="begin"/>
@@ -3575,7 +3574,7 @@
             <w:rPr>
               <w:noProof/>
             </w:rPr>
-            <w:t>(Beaubouef &amp; Mason, 2005)</w:t>
+            <w:t>(Beaubouef, et al., 2005)</w:t>
           </w:r>
           <w:r>
             <w:fldChar w:fldCharType="end"/>
@@ -3583,14 +3582,18 @@
         </w:sdtContent>
       </w:sdt>
       <w:r>
-        <w:t xml:space="preserve"> existem 7 motivos principais para que 30% a 40% dos estudantes de Ciências de Computação larguem o curso no primeiro ou no segundo ano. Outro artigo </w:t>
+        <w:t xml:space="preserve"> existem 7 motivos principais para que 30% a 40% dos estudantes de Ciências de Computação larguem o curso no primeiro ou no</w:t>
+      </w:r>
+      <w:bookmarkStart w:id="41" w:name="_GoBack"/>
+      <w:bookmarkEnd w:id="41"/>
+      <w:r>
+        <w:t xml:space="preserve"> segundo ano. Outro artigo </w:t>
       </w:r>
       <w:sdt>
         <w:sdtPr>
           <w:id w:val="2001842939"/>
           <w:citation/>
         </w:sdtPr>
-        <w:sdtEndPr/>
         <w:sdtContent>
           <w:r>
             <w:fldChar w:fldCharType="begin"/>
@@ -3605,7 +3608,7 @@
             <w:rPr>
               <w:noProof/>
             </w:rPr>
-            <w:t>(Biggers, Brauer, &amp; Yilmaz, 2008)</w:t>
+            <w:t>(Biggers, et al., 2008)</w:t>
           </w:r>
           <w:r>
             <w:fldChar w:fldCharType="end"/>
@@ -3634,7 +3637,6 @@
           <w:id w:val="-1365132882"/>
           <w:citation/>
         </w:sdtPr>
-        <w:sdtEndPr/>
         <w:sdtContent>
           <w:r>
             <w:fldChar w:fldCharType="begin"/>
@@ -3649,7 +3651,7 @@
             <w:rPr>
               <w:noProof/>
             </w:rPr>
-            <w:t>(Bennedsen &amp; Caspersen, 2007)</w:t>
+            <w:t>(Bennedsen, et al., 2007)</w:t>
           </w:r>
           <w:r>
             <w:fldChar w:fldCharType="end"/>
@@ -3675,7 +3677,6 @@
           <w:id w:val="1082720163"/>
           <w:citation/>
         </w:sdtPr>
-        <w:sdtEndPr/>
         <w:sdtContent>
           <w:r>
             <w:fldChar w:fldCharType="begin"/>
@@ -3705,7 +3706,6 @@
           <w:id w:val="1199038839"/>
           <w:citation/>
         </w:sdtPr>
-        <w:sdtEndPr/>
         <w:sdtContent>
           <w:r>
             <w:fldChar w:fldCharType="begin"/>
@@ -3969,19 +3969,18 @@
       <w:pPr>
         <w:pStyle w:val="Ttulo2"/>
       </w:pPr>
-      <w:bookmarkStart w:id="41" w:name="_Toc223175054"/>
-      <w:bookmarkStart w:id="42" w:name="_Toc223880333"/>
-      <w:bookmarkStart w:id="43" w:name="_Toc238540336"/>
-      <w:bookmarkStart w:id="44" w:name="_Toc240449896"/>
-      <w:bookmarkStart w:id="45" w:name="_Toc240451391"/>
-      <w:bookmarkStart w:id="46" w:name="_Toc240451554"/>
-      <w:bookmarkStart w:id="47" w:name="_Toc240451724"/>
-      <w:bookmarkStart w:id="48" w:name="_Toc498887887"/>
-      <w:bookmarkStart w:id="49" w:name="_Toc499132199"/>
+      <w:bookmarkStart w:id="42" w:name="_Toc223175054"/>
+      <w:bookmarkStart w:id="43" w:name="_Toc223880333"/>
+      <w:bookmarkStart w:id="44" w:name="_Toc238540336"/>
+      <w:bookmarkStart w:id="45" w:name="_Toc240449896"/>
+      <w:bookmarkStart w:id="46" w:name="_Toc240451391"/>
+      <w:bookmarkStart w:id="47" w:name="_Toc240451554"/>
+      <w:bookmarkStart w:id="48" w:name="_Toc240451724"/>
+      <w:bookmarkStart w:id="49" w:name="_Toc498887887"/>
+      <w:bookmarkStart w:id="50" w:name="_Toc499132199"/>
       <w:r>
         <w:t>1.2. Objetivos</w:t>
       </w:r>
-      <w:bookmarkEnd w:id="41"/>
       <w:bookmarkEnd w:id="42"/>
       <w:bookmarkEnd w:id="43"/>
       <w:bookmarkEnd w:id="44"/>
@@ -3990,6 +3989,7 @@
       <w:bookmarkEnd w:id="47"/>
       <w:bookmarkEnd w:id="48"/>
       <w:bookmarkEnd w:id="49"/>
+      <w:bookmarkEnd w:id="50"/>
     </w:p>
     <w:p>
       <w:r>
@@ -4000,7 +4000,6 @@
           <w:id w:val="-666716710"/>
           <w:citation/>
         </w:sdtPr>
-        <w:sdtEndPr/>
         <w:sdtContent>
           <w:r>
             <w:fldChar w:fldCharType="begin"/>
@@ -4015,7 +4014,7 @@
             <w:rPr>
               <w:noProof/>
             </w:rPr>
-            <w:t>(Beaubouef &amp; Mason, 2005)</w:t>
+            <w:t>(Beaubouef, et al., 2005)</w:t>
           </w:r>
           <w:r>
             <w:fldChar w:fldCharType="end"/>
@@ -4175,30 +4174,30 @@
       <w:pPr>
         <w:pStyle w:val="Ttulo2"/>
       </w:pPr>
-      <w:bookmarkStart w:id="50" w:name="_Toc223175055"/>
-      <w:bookmarkStart w:id="51" w:name="_Toc223880334"/>
-      <w:bookmarkStart w:id="52" w:name="_Toc238540337"/>
-      <w:bookmarkStart w:id="53" w:name="_Toc240449897"/>
-      <w:bookmarkStart w:id="54" w:name="_Toc240451392"/>
-      <w:bookmarkStart w:id="55" w:name="_Toc240451555"/>
-      <w:bookmarkStart w:id="56" w:name="_Toc240451725"/>
-      <w:bookmarkStart w:id="57" w:name="_Toc498887888"/>
-      <w:bookmarkStart w:id="58" w:name="_Toc499132200"/>
+      <w:bookmarkStart w:id="51" w:name="_Toc223175055"/>
+      <w:bookmarkStart w:id="52" w:name="_Toc223880334"/>
+      <w:bookmarkStart w:id="53" w:name="_Toc238540337"/>
+      <w:bookmarkStart w:id="54" w:name="_Toc240449897"/>
+      <w:bookmarkStart w:id="55" w:name="_Toc240451392"/>
+      <w:bookmarkStart w:id="56" w:name="_Toc240451555"/>
+      <w:bookmarkStart w:id="57" w:name="_Toc240451725"/>
+      <w:bookmarkStart w:id="58" w:name="_Toc498887888"/>
+      <w:bookmarkStart w:id="59" w:name="_Toc499132200"/>
       <w:r>
         <w:t>1.3. Organização d</w:t>
       </w:r>
-      <w:bookmarkEnd w:id="50"/>
       <w:bookmarkEnd w:id="51"/>
       <w:bookmarkEnd w:id="52"/>
+      <w:bookmarkEnd w:id="53"/>
       <w:r>
         <w:t>a Monografia</w:t>
       </w:r>
-      <w:bookmarkEnd w:id="53"/>
       <w:bookmarkEnd w:id="54"/>
       <w:bookmarkEnd w:id="55"/>
       <w:bookmarkEnd w:id="56"/>
       <w:bookmarkEnd w:id="57"/>
       <w:bookmarkEnd w:id="58"/>
+      <w:bookmarkEnd w:id="59"/>
     </w:p>
     <w:p>
       <w:r>
@@ -4219,25 +4218,24 @@
       <w:r>
         <w:br w:type="page"/>
       </w:r>
-      <w:bookmarkStart w:id="59" w:name="_Toc19248589"/>
-      <w:bookmarkStart w:id="60" w:name="_Toc223175056"/>
-      <w:bookmarkStart w:id="61" w:name="_Toc223880335"/>
-      <w:bookmarkStart w:id="62" w:name="_Toc238540338"/>
-      <w:bookmarkStart w:id="63" w:name="_Toc240449898"/>
-      <w:bookmarkStart w:id="64" w:name="_Toc240451393"/>
-      <w:bookmarkStart w:id="65" w:name="_Toc240451556"/>
-      <w:bookmarkStart w:id="66" w:name="_Toc240451726"/>
-      <w:bookmarkStart w:id="67" w:name="_Toc498887889"/>
-      <w:bookmarkStart w:id="68" w:name="_Toc499132201"/>
+      <w:bookmarkStart w:id="60" w:name="_Toc19248589"/>
+      <w:bookmarkStart w:id="61" w:name="_Toc223175056"/>
+      <w:bookmarkStart w:id="62" w:name="_Toc223880335"/>
+      <w:bookmarkStart w:id="63" w:name="_Toc238540338"/>
+      <w:bookmarkStart w:id="64" w:name="_Toc240449898"/>
+      <w:bookmarkStart w:id="65" w:name="_Toc240451393"/>
+      <w:bookmarkStart w:id="66" w:name="_Toc240451556"/>
+      <w:bookmarkStart w:id="67" w:name="_Toc240451726"/>
+      <w:bookmarkStart w:id="68" w:name="_Toc498887889"/>
+      <w:bookmarkStart w:id="69" w:name="_Toc499132201"/>
       <w:r>
         <w:lastRenderedPageBreak/>
         <w:t xml:space="preserve">CAPÍTULO 2: </w:t>
       </w:r>
-      <w:bookmarkEnd w:id="59"/>
+      <w:bookmarkEnd w:id="60"/>
       <w:r>
         <w:t>REVISÃO BIBLIOGRÁFICA</w:t>
       </w:r>
-      <w:bookmarkEnd w:id="60"/>
       <w:bookmarkEnd w:id="61"/>
       <w:bookmarkEnd w:id="62"/>
       <w:bookmarkEnd w:id="63"/>
@@ -4246,25 +4244,25 @@
       <w:bookmarkEnd w:id="66"/>
       <w:bookmarkEnd w:id="67"/>
       <w:bookmarkEnd w:id="68"/>
+      <w:bookmarkEnd w:id="69"/>
     </w:p>
     <w:p>
       <w:pPr>
         <w:pStyle w:val="Ttulo2"/>
       </w:pPr>
-      <w:bookmarkStart w:id="69" w:name="_Toc19248590"/>
-      <w:bookmarkStart w:id="70" w:name="_Toc223175057"/>
-      <w:bookmarkStart w:id="71" w:name="_Toc223880336"/>
-      <w:bookmarkStart w:id="72" w:name="_Toc238540339"/>
-      <w:bookmarkStart w:id="73" w:name="_Toc240449899"/>
-      <w:bookmarkStart w:id="74" w:name="_Toc240451394"/>
-      <w:bookmarkStart w:id="75" w:name="_Toc240451557"/>
-      <w:bookmarkStart w:id="76" w:name="_Toc240451727"/>
-      <w:bookmarkStart w:id="77" w:name="_Toc498887890"/>
-      <w:bookmarkStart w:id="78" w:name="_Toc499132202"/>
+      <w:bookmarkStart w:id="70" w:name="_Toc19248590"/>
+      <w:bookmarkStart w:id="71" w:name="_Toc223175057"/>
+      <w:bookmarkStart w:id="72" w:name="_Toc223880336"/>
+      <w:bookmarkStart w:id="73" w:name="_Toc238540339"/>
+      <w:bookmarkStart w:id="74" w:name="_Toc240449899"/>
+      <w:bookmarkStart w:id="75" w:name="_Toc240451394"/>
+      <w:bookmarkStart w:id="76" w:name="_Toc240451557"/>
+      <w:bookmarkStart w:id="77" w:name="_Toc240451727"/>
+      <w:bookmarkStart w:id="78" w:name="_Toc498887890"/>
+      <w:bookmarkStart w:id="79" w:name="_Toc499132202"/>
       <w:r>
         <w:t>2.1. Considerações Iniciais</w:t>
       </w:r>
-      <w:bookmarkEnd w:id="69"/>
       <w:bookmarkEnd w:id="70"/>
       <w:bookmarkEnd w:id="71"/>
       <w:bookmarkEnd w:id="72"/>
@@ -4274,6 +4272,7 @@
       <w:bookmarkEnd w:id="76"/>
       <w:bookmarkEnd w:id="77"/>
       <w:bookmarkEnd w:id="78"/>
+      <w:bookmarkEnd w:id="79"/>
     </w:p>
     <w:p>
       <w:r>
@@ -4287,37 +4286,325 @@
       <w:r>
         <w:t xml:space="preserve"> levam tempo, por exemplo o jogo </w:t>
       </w:r>
+      <w:r>
+        <w:rPr>
+          <w:lang w:val="en-US"/>
+        </w:rPr>
+        <w:t>Antichamber</w:t>
+      </w:r>
+      <w:r>
+        <w:rPr>
+          <w:rStyle w:val="Refdenotaderodap"/>
+        </w:rPr>
+        <w:footnoteReference w:id="1"/>
+      </w:r>
+      <w:r>
+        <w:t xml:space="preserve">, feito por </w:t>
+      </w:r>
+      <w:r>
+        <w:t>Alexander Bruce</w:t>
+      </w:r>
+      <w:r>
+        <w:t>, levou aproximadamente 7 anos de desenvolvimento</w:t>
+      </w:r>
+      <w:r>
+        <w:rPr>
+          <w:rStyle w:val="Refdenotaderodap"/>
+        </w:rPr>
+        <w:footnoteReference w:id="2"/>
+      </w:r>
+      <w:r>
+        <w:t xml:space="preserve">. </w:t>
+      </w:r>
+      <w:r>
+        <w:t>Escolhas de projeto altamente influenciam no tempo de desenvolvimento, custo e riscos.</w:t>
+      </w:r>
+    </w:p>
+    <w:p>
+      <w:pPr>
+        <w:rPr>
+          <w:lang w:val="en-US"/>
+        </w:rPr>
+      </w:pPr>
+      <w:r>
+        <w:t xml:space="preserve">Para amenizar esses problemas de desenvolvimento de jogos, hoje em dia muitos jogos fazem uso de </w:t>
+      </w:r>
+      <w:r>
+        <w:rPr>
+          <w:i/>
+        </w:rPr>
+        <w:t xml:space="preserve">game </w:t>
+      </w:r>
       <w:proofErr w:type="spellStart"/>
       <w:r>
-        <w:t>Antichamber</w:t>
+        <w:rPr>
+          <w:i/>
+        </w:rPr>
+        <w:t>engines</w:t>
       </w:r>
       <w:proofErr w:type="spellEnd"/>
       <w:r>
+        <w:t xml:space="preserve"> (motores de jogos), que nada mais são que uma ferramenta auxiliar que facilita o desenvolvimento oferecendo </w:t>
+      </w:r>
+      <w:r>
+        <w:t xml:space="preserve">suporte para funções e arquitetura básica para se criar qualquer tipo de jogos, em alguns casos, ou tipos específicos de jogos, em outros. </w:t>
+      </w:r>
+      <w:proofErr w:type="spellStart"/>
+      <w:r>
+        <w:rPr>
+          <w:lang w:val="en-US"/>
+        </w:rPr>
+        <w:t>Existem</w:t>
+      </w:r>
+      <w:proofErr w:type="spellEnd"/>
+      <w:r>
+        <w:rPr>
+          <w:lang w:val="en-US"/>
+        </w:rPr>
+        <w:t xml:space="preserve"> </w:t>
+      </w:r>
+      <w:proofErr w:type="spellStart"/>
+      <w:r>
+        <w:rPr>
+          <w:lang w:val="en-US"/>
+        </w:rPr>
+        <w:t>grandes</w:t>
+      </w:r>
+      <w:proofErr w:type="spellEnd"/>
+      <w:r>
+        <w:rPr>
+          <w:lang w:val="en-US"/>
+        </w:rPr>
+        <w:t xml:space="preserve"> </w:t>
+      </w:r>
+      <w:r>
+        <w:rPr>
+          <w:i/>
+          <w:lang w:val="en-US"/>
+        </w:rPr>
+        <w:t>game engines</w:t>
+      </w:r>
+      <w:r>
+        <w:rPr>
+          <w:lang w:val="en-US"/>
+        </w:rPr>
+        <w:t xml:space="preserve">, </w:t>
+      </w:r>
+      <w:proofErr w:type="spellStart"/>
+      <w:proofErr w:type="gramStart"/>
+      <w:r>
+        <w:rPr>
+          <w:lang w:val="en-US"/>
+        </w:rPr>
+        <w:t>como</w:t>
+      </w:r>
+      <w:proofErr w:type="spellEnd"/>
+      <w:proofErr w:type="gramEnd"/>
+      <w:r>
+        <w:rPr>
+          <w:lang w:val="en-US"/>
+        </w:rPr>
+        <w:t xml:space="preserve"> Unity</w:t>
+      </w:r>
+      <w:r>
         <w:rPr>
           <w:rStyle w:val="Refdenotaderodap"/>
         </w:rPr>
-        <w:footnoteReference w:id="1"/>
-      </w:r>
-      <w:r>
-        <w:t xml:space="preserve">, feito por </w:t>
-      </w:r>
-      <w:r>
-        <w:t>Alexander Bruce</w:t>
-      </w:r>
-      <w:r>
-        <w:t>, levou aproximadamente 7 anos de desenvolvimento</w:t>
+        <w:footnoteReference w:id="3"/>
+      </w:r>
+      <w:r>
+        <w:rPr>
+          <w:lang w:val="en-US"/>
+        </w:rPr>
+        <w:t>, Unreal Engine</w:t>
       </w:r>
       <w:r>
         <w:rPr>
           <w:rStyle w:val="Refdenotaderodap"/>
         </w:rPr>
-        <w:footnoteReference w:id="2"/>
-      </w:r>
-      <w:r>
-        <w:t xml:space="preserve">. </w:t>
-      </w:r>
-      <w:r>
-        <w:t>Escolhas de projeto altamente influenciam no tempo de desenvolvimento, custo e riscos.</w:t>
+        <w:footnoteReference w:id="4"/>
+      </w:r>
+      <w:r>
+        <w:rPr>
+          <w:lang w:val="en-US"/>
+        </w:rPr>
+        <w:t xml:space="preserve">, </w:t>
+      </w:r>
+      <w:proofErr w:type="spellStart"/>
+      <w:r>
+        <w:rPr>
+          <w:lang w:val="en-US"/>
+        </w:rPr>
+        <w:t>CryEngine</w:t>
+      </w:r>
+      <w:proofErr w:type="spellEnd"/>
+      <w:r>
+        <w:rPr>
+          <w:rStyle w:val="Refdenotaderodap"/>
+        </w:rPr>
+        <w:footnoteReference w:id="5"/>
+      </w:r>
+      <w:r>
+        <w:rPr>
+          <w:lang w:val="en-US"/>
+        </w:rPr>
+        <w:t xml:space="preserve"> </w:t>
+      </w:r>
+      <w:r>
+        <w:rPr>
+          <w:lang w:val="en-US"/>
+        </w:rPr>
+        <w:t xml:space="preserve">e </w:t>
+      </w:r>
+      <w:proofErr w:type="spellStart"/>
+      <w:r>
+        <w:rPr>
+          <w:lang w:val="en-US"/>
+        </w:rPr>
+        <w:t>Game</w:t>
+      </w:r>
+      <w:r>
+        <w:rPr>
+          <w:lang w:val="en-US"/>
+        </w:rPr>
+        <w:t>Maker</w:t>
+      </w:r>
+      <w:proofErr w:type="spellEnd"/>
+      <w:r>
+        <w:rPr>
+          <w:lang w:val="en-US"/>
+        </w:rPr>
+        <w:t xml:space="preserve"> Studio</w:t>
+      </w:r>
+      <w:r>
+        <w:rPr>
+          <w:rStyle w:val="Refdenotaderodap"/>
+          <w:lang w:val="en-US"/>
+        </w:rPr>
+        <w:footnoteReference w:id="6"/>
+      </w:r>
+      <w:r>
+        <w:rPr>
+          <w:lang w:val="en-US"/>
+        </w:rPr>
+        <w:t>.</w:t>
+      </w:r>
+    </w:p>
+    <w:p>
+      <w:pPr>
+        <w:rPr>
+          <w:i/>
+        </w:rPr>
+      </w:pPr>
+      <w:r>
+        <w:t>Existem diversos livros que ensinam como montar um jogo do zero, passando</w:t>
+      </w:r>
+      <w:r>
+        <w:t xml:space="preserve"> pelo processo de criação de uma </w:t>
+      </w:r>
+      <w:r>
+        <w:rPr>
+          <w:i/>
+        </w:rPr>
+        <w:t xml:space="preserve">game </w:t>
+      </w:r>
+      <w:proofErr w:type="spellStart"/>
+      <w:r>
+        <w:rPr>
+          <w:i/>
+        </w:rPr>
+        <w:t>engine</w:t>
+      </w:r>
+      <w:proofErr w:type="spellEnd"/>
+      <w:r>
+        <w:t xml:space="preserve">, como </w:t>
+      </w:r>
+      <w:sdt>
+        <w:sdtPr>
+          <w:id w:val="1398710418"/>
+          <w:citation/>
+        </w:sdtPr>
+        <w:sdtContent>
+          <w:r>
+            <w:fldChar w:fldCharType="begin"/>
+          </w:r>
+          <w:r>
+            <w:instrText xml:space="preserve"> CITATION Eri05 \l 1046 </w:instrText>
+          </w:r>
+          <w:r>
+            <w:fldChar w:fldCharType="separate"/>
+          </w:r>
+          <w:r>
+            <w:rPr>
+              <w:noProof/>
+            </w:rPr>
+            <w:t>(Ericson, et al., 2005)</w:t>
+          </w:r>
+          <w:r>
+            <w:fldChar w:fldCharType="end"/>
+          </w:r>
+        </w:sdtContent>
+      </w:sdt>
+      <w:r>
+        <w:t xml:space="preserve">, </w:t>
+      </w:r>
+      <w:sdt>
+        <w:sdtPr>
+          <w:id w:val="237749509"/>
+          <w:citation/>
+        </w:sdtPr>
+        <w:sdtContent>
+          <w:r>
+            <w:fldChar w:fldCharType="begin"/>
+          </w:r>
+          <w:r>
+            <w:instrText xml:space="preserve"> CITATION Jas09 \l 1046 </w:instrText>
+          </w:r>
+          <w:r>
+            <w:fldChar w:fldCharType="separate"/>
+          </w:r>
+          <w:r>
+            <w:rPr>
+              <w:noProof/>
+            </w:rPr>
+            <w:t>(Gregory, 2009)</w:t>
+          </w:r>
+          <w:r>
+            <w:fldChar w:fldCharType="end"/>
+          </w:r>
+        </w:sdtContent>
+      </w:sdt>
+      <w:r>
+        <w:t xml:space="preserve"> e </w:t>
+      </w:r>
+      <w:sdt>
+        <w:sdtPr>
+          <w:id w:val="-504909067"/>
+          <w:citation/>
+        </w:sdtPr>
+        <w:sdtContent>
+          <w:r>
+            <w:fldChar w:fldCharType="begin"/>
+          </w:r>
+          <w:r>
+            <w:instrText xml:space="preserve"> CITATION Ebe05 \l 1046 </w:instrText>
+          </w:r>
+          <w:r>
+            <w:fldChar w:fldCharType="separate"/>
+          </w:r>
+          <w:r>
+            <w:rPr>
+              <w:noProof/>
+            </w:rPr>
+            <w:t>(Eberly, 2005)</w:t>
+          </w:r>
+          <w:r>
+            <w:fldChar w:fldCharType="end"/>
+          </w:r>
+        </w:sdtContent>
+      </w:sdt>
+      <w:r>
+        <w:t>. Um tem mais enfoque em montar um jogo, como o primeiro, do que montar um motor de jogo, como o segundo e terceiro livro.</w:t>
       </w:r>
     </w:p>
     <w:p>
@@ -4343,7 +4630,7 @@
             <w:rPr>
               <w:noProof/>
             </w:rPr>
-            <w:t xml:space="preserve"> (Michael &amp; Chen, 2005 )</w:t>
+            <w:t xml:space="preserve"> (Michael, et al., 2005 )</w:t>
           </w:r>
           <w:r>
             <w:fldChar w:fldCharType="end"/>
@@ -4372,7 +4659,7 @@
             <w:rPr>
               <w:noProof/>
             </w:rPr>
-            <w:t>(Ritterfeld, Cody, &amp; Vorderer, 2009)</w:t>
+            <w:t>(Ritterfeld, et al., 2009)</w:t>
           </w:r>
           <w:r>
             <w:fldChar w:fldCharType="end"/>
@@ -4385,7 +4672,14 @@
     </w:p>
     <w:p>
       <w:r>
-        <w:t xml:space="preserve">Além de livros sobre jogos sérios, existe uma vasta coleção bibliográfica sobre gêneros (tipos) de jogos </w:t>
+        <w:lastRenderedPageBreak/>
+        <w:t>Além de livros sobre jogos sérios, existe uma vasta coleção bibliográfica sobre gêneros (tipos) de jogos</w:t>
+      </w:r>
+      <w:r>
+        <w:t>, como</w:t>
+      </w:r>
+      <w:r>
+        <w:t xml:space="preserve"> </w:t>
       </w:r>
       <w:sdt>
         <w:sdtPr>
@@ -4445,31 +4739,6 @@
       <w:r>
         <w:t>.</w:t>
       </w:r>
-      <w:bookmarkStart w:id="79" w:name="_GoBack"/>
-      <w:bookmarkEnd w:id="79"/>
-    </w:p>
-    <w:p>
-      <w:r>
-        <w:t xml:space="preserve">TODO: explicar </w:t>
-      </w:r>
-      <w:proofErr w:type="spellStart"/>
-      <w:r>
-        <w:t>engine</w:t>
-      </w:r>
-      <w:proofErr w:type="spellEnd"/>
-      <w:r>
-        <w:t xml:space="preserve"> e jogo, falar de projetos em cima dos dois, livros de desenvolvimento voltados as áreas, descrever rapidamente o que foi usado </w:t>
-      </w:r>
-    </w:p>
-    <w:p>
-      <w:r>
-        <w:t xml:space="preserve">TODO: ver se precisar criar novos </w:t>
-      </w:r>
-      <w:proofErr w:type="spellStart"/>
-      <w:r>
-        <w:t>capitulos</w:t>
-      </w:r>
-      <w:proofErr w:type="spellEnd"/>
     </w:p>
     <w:p>
       <w:pPr>
@@ -4486,7 +4755,6 @@
       <w:bookmarkStart w:id="88" w:name="_Toc498887891"/>
       <w:bookmarkStart w:id="89" w:name="_Toc499132203"/>
       <w:r>
-        <w:lastRenderedPageBreak/>
         <w:t xml:space="preserve">2.2. </w:t>
       </w:r>
       <w:bookmarkEnd w:id="80"/>
@@ -4521,6 +4789,198 @@
       </w:r>
     </w:p>
     <w:p>
+      <w:r>
+        <w:t xml:space="preserve">Jogar não é algo novo e vem das raízes humanas e da sociedade em si, ou seja, jogar é simplesmente instintivo humano </w:t>
+      </w:r>
+      <w:sdt>
+        <w:sdtPr>
+          <w:id w:val="-2037641639"/>
+          <w:citation/>
+        </w:sdtPr>
+        <w:sdtContent>
+          <w:r>
+            <w:fldChar w:fldCharType="begin"/>
+          </w:r>
+          <w:r>
+            <w:instrText xml:space="preserve"> CITATION Hui12 \l 1046 </w:instrText>
+          </w:r>
+          <w:r>
+            <w:fldChar w:fldCharType="separate"/>
+          </w:r>
+          <w:r>
+            <w:rPr>
+              <w:noProof/>
+            </w:rPr>
+            <w:t>(Huizinga, 2012)</w:t>
+          </w:r>
+          <w:r>
+            <w:fldChar w:fldCharType="end"/>
+          </w:r>
+        </w:sdtContent>
+      </w:sdt>
+      <w:r>
+        <w:t>. Computadores são apenas um meio novo para criar uma plataforma onde os seres humanos possam jogar e suprir esse instinto competitivo. Jogos eletrônicos envolvem artifícios artísticos, tantos visuais quanto sonoros, envolvem competividade ou apenas uma mensagem passada pelo desenvolvedor. É difícil explicar o que é bom num jogo, ou o que transforma jogo em um jogo, é subjetivo. Porém uma coisa é certa: jogos tem algo a adicionar para o jogador, pode ser um sentimento, um conhecimento novo ou desenvolver as suas capacidades.</w:t>
+      </w:r>
+    </w:p>
+    <w:p>
+      <w:r>
+        <w:t xml:space="preserve">Mas em geral, jogos eletrônicos podem ser descritos da seguinte forma </w:t>
+      </w:r>
+      <w:sdt>
+        <w:sdtPr>
+          <w:id w:val="-927425470"/>
+          <w:citation/>
+        </w:sdtPr>
+        <w:sdtContent>
+          <w:r>
+            <w:fldChar w:fldCharType="begin"/>
+          </w:r>
+          <w:r>
+            <w:instrText xml:space="preserve"> CITATION Jas09 \l 1046 </w:instrText>
+          </w:r>
+          <w:r>
+            <w:fldChar w:fldCharType="separate"/>
+          </w:r>
+          <w:r>
+            <w:rPr>
+              <w:noProof/>
+            </w:rPr>
+            <w:t>(Gregory, 2009)</w:t>
+          </w:r>
+          <w:r>
+            <w:fldChar w:fldCharType="end"/>
+          </w:r>
+        </w:sdtContent>
+      </w:sdt>
+      <w:r>
+        <w:t>:</w:t>
+      </w:r>
+    </w:p>
+    <w:p>
+      <w:pPr>
+        <w:rPr>
+          <w:lang w:val="en-US"/>
+        </w:rPr>
+      </w:pPr>
+      <w:r>
+        <w:rPr>
+          <w:i/>
+          <w:lang w:val="en-US"/>
+        </w:rPr>
+        <w:t>Soft Real-Time Interactive Agent-Based Computer Simulations</w:t>
+      </w:r>
+    </w:p>
+    <w:p>
+      <w:r>
+        <w:t xml:space="preserve">Em outras palavras, jogos são </w:t>
+      </w:r>
+      <w:r>
+        <w:t xml:space="preserve">programas de simulação de um mundo virtual, rodando em </w:t>
+      </w:r>
+      <w:proofErr w:type="spellStart"/>
+      <w:r>
+        <w:t>tempo-real</w:t>
+      </w:r>
+      <w:proofErr w:type="spellEnd"/>
+      <w:r>
+        <w:t xml:space="preserve">. Não são sistemas críticos, por isso </w:t>
+      </w:r>
+      <w:r>
+        <w:rPr>
+          <w:i/>
+        </w:rPr>
+        <w:t>soft</w:t>
+      </w:r>
+      <w:r>
+        <w:t xml:space="preserve">, são altamente dependendo da interação do usuário, na maior parte do tempo o usuário precisa fazer alguma ação para ter retorno. </w:t>
+      </w:r>
+      <w:r>
+        <w:rPr>
+          <w:i/>
+        </w:rPr>
+        <w:t>Agent-</w:t>
+      </w:r>
+      <w:proofErr w:type="spellStart"/>
+      <w:r>
+        <w:rPr>
+          <w:i/>
+        </w:rPr>
+        <w:t>Based</w:t>
+      </w:r>
+      <w:proofErr w:type="spellEnd"/>
+      <w:r>
+        <w:t xml:space="preserve"> está diretamente relacionado a como jogos são desenvolvidos, pois todos os elementos de um jogo podem ser abstraídos como objetos, nesse caso chamado “agente”. Isso reflete o paradigma geralmente usado para desenvolver jogos: orientação a objeto. Seja </w:t>
+      </w:r>
+      <w:proofErr w:type="spellStart"/>
+      <w:r>
+        <w:t>Unity</w:t>
+      </w:r>
+      <w:proofErr w:type="spellEnd"/>
+      <w:r>
+        <w:t xml:space="preserve"> usando C# ou </w:t>
+      </w:r>
+      <w:proofErr w:type="spellStart"/>
+      <w:r>
+        <w:t>Unreal</w:t>
+      </w:r>
+      <w:proofErr w:type="spellEnd"/>
+      <w:r>
+        <w:t xml:space="preserve"> </w:t>
+      </w:r>
+      <w:proofErr w:type="spellStart"/>
+      <w:r>
+        <w:t>Engine</w:t>
+      </w:r>
+      <w:proofErr w:type="spellEnd"/>
+      <w:r>
+        <w:t xml:space="preserve">, usando C++, as duas linguagens são modernas e orientada a objetos. Isso não significa que não é possível criar um jogo usando paradigma procedural ou até mesmo paradigma funcional. Um dos jogos antigos mais famosos </w:t>
+      </w:r>
+      <w:proofErr w:type="spellStart"/>
+      <w:r>
+        <w:t>Doom</w:t>
+      </w:r>
+      <w:proofErr w:type="spellEnd"/>
+      <w:r>
+        <w:t xml:space="preserve"> (1993), tem código aberto</w:t>
+      </w:r>
+      <w:r>
+        <w:rPr>
+          <w:rStyle w:val="Refdenotaderodap"/>
+        </w:rPr>
+        <w:footnoteReference w:id="7"/>
+      </w:r>
+      <w:r>
+        <w:t xml:space="preserve"> e é feito principalmente em C (e um pouco de </w:t>
+      </w:r>
+      <w:r>
+        <w:lastRenderedPageBreak/>
+        <w:t>Assembly).</w:t>
+      </w:r>
+      <w:r>
+        <w:t xml:space="preserve"> </w:t>
+      </w:r>
+      <w:r>
+        <w:t>O interesse em paradigma funcional tem aumentado, e existe uma subpágina</w:t>
+      </w:r>
+      <w:r>
+        <w:rPr>
+          <w:rStyle w:val="Refdenotaderodap"/>
+        </w:rPr>
+        <w:footnoteReference w:id="8"/>
+      </w:r>
+      <w:r>
+        <w:t xml:space="preserve"> na própria página oficial da linguagem </w:t>
+      </w:r>
+      <w:proofErr w:type="spellStart"/>
+      <w:r>
+        <w:t>Haskell</w:t>
+      </w:r>
+      <w:proofErr w:type="spellEnd"/>
+      <w:r>
+        <w:t xml:space="preserve"> para falar só disso.</w:t>
+      </w:r>
+    </w:p>
+    <w:p>
       <w:pPr>
         <w:pStyle w:val="Ttulo2"/>
       </w:pPr>
@@ -4535,6 +4995,290 @@
       </w:r>
     </w:p>
     <w:p>
+      <w:r>
+        <w:t xml:space="preserve">Como já foi dito, motores de jogos aceleram o desenvolvimento de jogos, possibilitaram exportar jogos para múltiplas plataformas com menos esforço. Motores de jogos começaram a tomar lugar no cenário na década de 90, com o jogo </w:t>
+      </w:r>
+      <w:proofErr w:type="spellStart"/>
+      <w:r>
+        <w:t>Castle</w:t>
+      </w:r>
+      <w:proofErr w:type="spellEnd"/>
+      <w:r>
+        <w:t xml:space="preserve"> </w:t>
+      </w:r>
+      <w:proofErr w:type="spellStart"/>
+      <w:r>
+        <w:t>Wolfenstein</w:t>
+      </w:r>
+      <w:proofErr w:type="spellEnd"/>
+      <w:r>
+        <w:t xml:space="preserve"> 3D</w:t>
+      </w:r>
+      <w:r>
+        <w:t xml:space="preserve">, </w:t>
+      </w:r>
+      <w:proofErr w:type="spellStart"/>
+      <w:r>
+        <w:t>Quake</w:t>
+      </w:r>
+      <w:proofErr w:type="spellEnd"/>
+      <w:r>
+        <w:t xml:space="preserve"> e </w:t>
+      </w:r>
+      <w:proofErr w:type="spellStart"/>
+      <w:r>
+        <w:t>Doom</w:t>
+      </w:r>
+      <w:proofErr w:type="spellEnd"/>
+      <w:r>
+        <w:t>, as três sendo da id Software e voltadas para PC (</w:t>
+      </w:r>
+      <w:proofErr w:type="spellStart"/>
+      <w:r>
+        <w:rPr>
+          <w:i/>
+        </w:rPr>
+        <w:t>Personal</w:t>
+      </w:r>
+      <w:proofErr w:type="spellEnd"/>
+      <w:r>
+        <w:rPr>
+          <w:i/>
+        </w:rPr>
+        <w:t xml:space="preserve"> Computer</w:t>
+      </w:r>
+      <w:r>
+        <w:t>). Como os jogos eram similares em arquitetura, eles compartilhavam código, o que é ideia de um motor de jogos.</w:t>
+      </w:r>
+    </w:p>
+    <w:p>
+      <w:r>
+        <w:t xml:space="preserve">Esses motores de jogos ainda eram primitivos, eram específico </w:t>
+      </w:r>
+      <w:r>
+        <w:t xml:space="preserve">para aquele gênero e eram de proprietárias. Outras empresas como </w:t>
+      </w:r>
+      <w:proofErr w:type="spellStart"/>
+      <w:r>
+        <w:t>Bethesda</w:t>
+      </w:r>
+      <w:proofErr w:type="spellEnd"/>
+      <w:r>
+        <w:t xml:space="preserve">, </w:t>
+      </w:r>
+      <w:proofErr w:type="spellStart"/>
+      <w:r>
+        <w:t>Ubisoft</w:t>
+      </w:r>
+      <w:proofErr w:type="spellEnd"/>
+      <w:r>
+        <w:t xml:space="preserve">, </w:t>
+      </w:r>
+      <w:proofErr w:type="spellStart"/>
+      <w:r>
+        <w:t>Blizzard</w:t>
+      </w:r>
+      <w:proofErr w:type="spellEnd"/>
+      <w:r>
+        <w:t xml:space="preserve"> etc. tem suas próprias </w:t>
+      </w:r>
+      <w:proofErr w:type="spellStart"/>
+      <w:r>
+        <w:rPr>
+          <w:i/>
+        </w:rPr>
+        <w:t>engines</w:t>
+      </w:r>
+      <w:proofErr w:type="spellEnd"/>
+      <w:r>
+        <w:t xml:space="preserve"> de código fechado usadas para propósito dos próprios jogos. Por outro lado existem </w:t>
+      </w:r>
+      <w:proofErr w:type="spellStart"/>
+      <w:r>
+        <w:rPr>
+          <w:i/>
+        </w:rPr>
+        <w:t>engines</w:t>
+      </w:r>
+      <w:proofErr w:type="spellEnd"/>
+      <w:r>
+        <w:t xml:space="preserve"> de código aberto, como </w:t>
+      </w:r>
+      <w:proofErr w:type="spellStart"/>
+      <w:r>
+        <w:t>Allegro</w:t>
+      </w:r>
+      <w:proofErr w:type="spellEnd"/>
+      <w:r>
+        <w:rPr>
+          <w:rStyle w:val="Refdenotaderodap"/>
+        </w:rPr>
+        <w:footnoteReference w:id="9"/>
+      </w:r>
+      <w:r>
+        <w:t>, Cocos2d-x</w:t>
+      </w:r>
+      <w:r>
+        <w:rPr>
+          <w:rStyle w:val="Refdenotaderodap"/>
+        </w:rPr>
+        <w:footnoteReference w:id="10"/>
+      </w:r>
+      <w:r>
+        <w:t xml:space="preserve"> entre outras.</w:t>
+      </w:r>
+    </w:p>
+    <w:p>
+      <w:r>
+        <w:t xml:space="preserve">Mas as maiores </w:t>
+      </w:r>
+      <w:r>
+        <w:rPr>
+          <w:i/>
+        </w:rPr>
+        <w:t xml:space="preserve">game </w:t>
+      </w:r>
+      <w:proofErr w:type="spellStart"/>
+      <w:r>
+        <w:rPr>
+          <w:i/>
+        </w:rPr>
+        <w:t>engines</w:t>
+      </w:r>
+      <w:proofErr w:type="spellEnd"/>
+      <w:r>
+        <w:t xml:space="preserve"> com impacto no cenário atual de jogos são provavelm</w:t>
+      </w:r>
+      <w:r>
+        <w:t xml:space="preserve">ente a </w:t>
+      </w:r>
+      <w:proofErr w:type="spellStart"/>
+      <w:r>
+        <w:t>Unity</w:t>
+      </w:r>
+      <w:proofErr w:type="spellEnd"/>
+      <w:r>
+        <w:t xml:space="preserve"> e a </w:t>
+      </w:r>
+      <w:proofErr w:type="spellStart"/>
+      <w:r>
+        <w:t>Unreal</w:t>
+      </w:r>
+      <w:proofErr w:type="spellEnd"/>
+      <w:r>
+        <w:t xml:space="preserve"> </w:t>
+      </w:r>
+      <w:proofErr w:type="spellStart"/>
+      <w:r>
+        <w:t>Engine</w:t>
+      </w:r>
+      <w:proofErr w:type="spellEnd"/>
+      <w:r>
+        <w:t>. As licenças comerciais funcionam de formas diferentes:</w:t>
+      </w:r>
+    </w:p>
+    <w:p>
+      <w:pPr>
+        <w:pStyle w:val="PargrafodaLista"/>
+        <w:numPr>
+          <w:ilvl w:val="0"/>
+          <w:numId w:val="26"/>
+        </w:numPr>
+      </w:pPr>
+      <w:proofErr w:type="spellStart"/>
+      <w:r>
+        <w:t>Unity</w:t>
+      </w:r>
+      <w:proofErr w:type="spellEnd"/>
+      <w:r>
+        <w:t xml:space="preserve"> é necessário pagar pela inscrição da </w:t>
+      </w:r>
+      <w:proofErr w:type="spellStart"/>
+      <w:r>
+        <w:t>Unity</w:t>
+      </w:r>
+      <w:proofErr w:type="spellEnd"/>
+      <w:r>
+        <w:t xml:space="preserve"> Pro caso ultrapasse um valor de renda máximo</w:t>
+      </w:r>
+    </w:p>
+    <w:p>
+      <w:pPr>
+        <w:pStyle w:val="PargrafodaLista"/>
+        <w:numPr>
+          <w:ilvl w:val="0"/>
+          <w:numId w:val="26"/>
+        </w:numPr>
+      </w:pPr>
+      <w:proofErr w:type="spellStart"/>
+      <w:r>
+        <w:t>Unreal</w:t>
+      </w:r>
+      <w:proofErr w:type="spellEnd"/>
+      <w:r>
+        <w:t xml:space="preserve"> </w:t>
+      </w:r>
+      <w:proofErr w:type="spellStart"/>
+      <w:r>
+        <w:t>Engine</w:t>
+      </w:r>
+      <w:proofErr w:type="spellEnd"/>
+      <w:r>
+        <w:t xml:space="preserve"> é necessário pagar uma taxa proporcional a sua renda</w:t>
+      </w:r>
+    </w:p>
+    <w:p>
+      <w:r>
+        <w:t xml:space="preserve">Muitas das informações sobre história de </w:t>
+      </w:r>
+      <w:r>
+        <w:rPr>
+          <w:i/>
+        </w:rPr>
+        <w:t xml:space="preserve">game </w:t>
+      </w:r>
+      <w:proofErr w:type="spellStart"/>
+      <w:r>
+        <w:rPr>
+          <w:i/>
+        </w:rPr>
+        <w:t>engines</w:t>
+      </w:r>
+      <w:proofErr w:type="spellEnd"/>
+      <w:r>
+        <w:t xml:space="preserve"> pode ser encontrada no capítulo 1 do livro </w:t>
+      </w:r>
+      <w:sdt>
+        <w:sdtPr>
+          <w:id w:val="-978463979"/>
+          <w:citation/>
+        </w:sdtPr>
+        <w:sdtContent>
+          <w:r>
+            <w:fldChar w:fldCharType="begin"/>
+          </w:r>
+          <w:r>
+            <w:instrText xml:space="preserve"> CITATION Jas09 \l 1046 </w:instrText>
+          </w:r>
+          <w:r>
+            <w:fldChar w:fldCharType="separate"/>
+          </w:r>
+          <w:r>
+            <w:rPr>
+              <w:noProof/>
+            </w:rPr>
+            <w:t>(Gregory, 2009)</w:t>
+          </w:r>
+          <w:r>
+            <w:fldChar w:fldCharType="end"/>
+          </w:r>
+        </w:sdtContent>
+      </w:sdt>
+      <w:r>
+        <w:t>.</w:t>
+      </w:r>
+    </w:p>
+    <w:p>
       <w:pPr>
         <w:pStyle w:val="Ttulo2"/>
       </w:pPr>
@@ -4547,23 +5291,7 @@
     </w:p>
     <w:p>
       <w:r>
-        <w:t xml:space="preserve">TODO: jogo e </w:t>
-      </w:r>
-      <w:proofErr w:type="spellStart"/>
-      <w:r>
-        <w:t>engine</w:t>
-      </w:r>
-      <w:proofErr w:type="spellEnd"/>
-      <w:r>
-        <w:t xml:space="preserve">, partes de uma </w:t>
-      </w:r>
-      <w:proofErr w:type="spellStart"/>
-      <w:r>
-        <w:t>engine</w:t>
-      </w:r>
-      <w:proofErr w:type="spellEnd"/>
-      <w:r>
-        <w:t>, gênero de jogos, desenvolvimento paradigmas, complexidades e ferramentas</w:t>
+        <w:t xml:space="preserve">Gênero de jogos está </w:t>
       </w:r>
     </w:p>
     <w:p>
@@ -4580,7 +5308,11 @@
       <w:bookmarkStart w:id="97" w:name="_Toc498887892"/>
       <w:bookmarkStart w:id="98" w:name="_Toc499132204"/>
       <w:r>
-        <w:t xml:space="preserve">2.3. </w:t>
+        <w:lastRenderedPageBreak/>
+        <w:t>2.3</w:t>
+      </w:r>
+      <w:r>
+        <w:t xml:space="preserve"> </w:t>
       </w:r>
       <w:bookmarkEnd w:id="90"/>
       <w:bookmarkEnd w:id="91"/>
@@ -4597,12 +5329,113 @@
     </w:p>
     <w:p>
       <w:r>
-        <w:t xml:space="preserve">TODO: </w:t>
-      </w:r>
-      <w:r>
-        <w:t>separar por tipo, citar os relevantes</w:t>
-      </w:r>
-    </w:p>
+        <w:t>Existem diversas formas de você abordar desenvolvimento de jogos no Bacharelado em Ciência da Computação. A maioria dos artigos usam algum tipo de ferramenta ou motor de jogos para criar um curso voltado ao desenvolvimento de um mais jogos durante o curso.</w:t>
+      </w:r>
+    </w:p>
+    <w:p>
+      <w:r>
+        <w:t xml:space="preserve">Existem dois artigos similares </w:t>
+      </w:r>
+      <w:sdt>
+        <w:sdtPr>
+          <w:id w:val="1967774201"/>
+          <w:citation/>
+        </w:sdtPr>
+        <w:sdtContent>
+          <w:r>
+            <w:fldChar w:fldCharType="begin"/>
+          </w:r>
+          <w:r>
+            <w:instrText xml:space="preserve"> CITATION Tif07 \l 1046 </w:instrText>
+          </w:r>
+          <w:r>
+            <w:fldChar w:fldCharType="separate"/>
+          </w:r>
+          <w:r>
+            <w:rPr>
+              <w:noProof/>
+            </w:rPr>
+            <w:t>(Barnes, et al., 2007)</w:t>
+          </w:r>
+          <w:r>
+            <w:fldChar w:fldCharType="end"/>
+          </w:r>
+        </w:sdtContent>
+      </w:sdt>
+      <w:r>
+        <w:t xml:space="preserve"> e </w:t>
+      </w:r>
+      <w:sdt>
+        <w:sdtPr>
+          <w:id w:val="803358169"/>
+          <w:citation/>
+        </w:sdtPr>
+        <w:sdtContent>
+          <w:r>
+            <w:fldChar w:fldCharType="begin"/>
+          </w:r>
+          <w:r>
+            <w:instrText xml:space="preserve"> CITATION Tif08 \l 1046 </w:instrText>
+          </w:r>
+          <w:r>
+            <w:fldChar w:fldCharType="separate"/>
+          </w:r>
+          <w:r>
+            <w:rPr>
+              <w:noProof/>
+            </w:rPr>
+            <w:t>(Barnes, et al., 2008)</w:t>
+          </w:r>
+          <w:r>
+            <w:fldChar w:fldCharType="end"/>
+          </w:r>
+        </w:sdtContent>
+      </w:sdt>
+      <w:r>
+        <w:t xml:space="preserve"> que usam diferentes ferramentas para ensinar básico de programação na Universidade </w:t>
+      </w:r>
+      <w:r>
+        <w:t xml:space="preserve">do Norte da Califórnia em </w:t>
+      </w:r>
+      <w:r>
+        <w:t>Charlotte</w:t>
+      </w:r>
+      <w:r>
+        <w:t>.</w:t>
+      </w:r>
+    </w:p>
+    <w:p>
+      <w:r>
+        <w:t xml:space="preserve">Na Universidade de Denver, esse artigo </w:t>
+      </w:r>
+      <w:sdt>
+        <w:sdtPr>
+          <w:id w:val="1790783721"/>
+          <w:citation/>
+        </w:sdtPr>
+        <w:sdtContent>
+          <w:r>
+            <w:fldChar w:fldCharType="begin"/>
+          </w:r>
+          <w:r>
+            <w:instrText xml:space="preserve"> CITATION Leu07 \l 1046 </w:instrText>
+          </w:r>
+          <w:r>
+            <w:fldChar w:fldCharType="separate"/>
+          </w:r>
+          <w:r>
+            <w:rPr>
+              <w:noProof/>
+            </w:rPr>
+            <w:t>(Leutenegger, et al., 2007)</w:t>
+          </w:r>
+          <w:r>
+            <w:fldChar w:fldCharType="end"/>
+          </w:r>
+        </w:sdtContent>
+      </w:sdt>
+    </w:p>
+    <w:p/>
     <w:p>
       <w:pPr>
         <w:spacing w:before="0" w:after="0" w:line="240" w:lineRule="auto"/>
@@ -4907,7 +5740,6 @@
           <w:docPartUnique/>
         </w:docPartObj>
       </w:sdtPr>
-      <w:sdtEndPr/>
       <w:sdtContent>
         <w:p>
           <w:pPr>
@@ -4922,12 +5754,10 @@
             <w:id w:val="-573587230"/>
             <w:bibliography/>
           </w:sdtPr>
-          <w:sdtEndPr/>
           <w:sdtContent>
             <w:p>
               <w:pPr>
                 <w:pStyle w:val="Bibliografia"/>
-                <w:ind w:left="720" w:hanging="720"/>
                 <w:rPr>
                   <w:noProof/>
                   <w:szCs w:val="24"/>
@@ -4938,6 +5768,9 @@
                 <w:fldChar w:fldCharType="begin"/>
               </w:r>
               <w:r>
+                <w:rPr>
+                  <w:lang w:val="en-US"/>
+                </w:rPr>
                 <w:instrText>BIBLIOGRAPHY</w:instrText>
               </w:r>
               <w:r>
@@ -4945,16 +5778,19 @@
               </w:r>
               <w:r>
                 <w:rPr>
-                  <w:noProof/>
-                </w:rPr>
-                <w:t xml:space="preserve">Barnes, T., Powell, E., Chaffin, A., &amp; Lipford, H. (Fevereiro de 2008). </w:t>
+                  <w:b/>
+                  <w:bCs/>
+                  <w:noProof/>
+                  <w:lang w:val="en-US"/>
+                </w:rPr>
+                <w:t>Apperley, Thomas. 2006.</w:t>
               </w:r>
               <w:r>
                 <w:rPr>
                   <w:noProof/>
                   <w:lang w:val="en-US"/>
                 </w:rPr>
-                <w:t xml:space="preserve">Game2Learn: Improving the motivation of CS1 students. </w:t>
+                <w:t xml:space="preserve"> Genre and game studies: Toward a critical approach to video game genres. </w:t>
               </w:r>
               <w:r>
                 <w:rPr>
@@ -4963,20 +5799,19 @@
                   <w:noProof/>
                   <w:lang w:val="en-US"/>
                 </w:rPr>
-                <w:t>GDCSE</w:t>
+                <w:t xml:space="preserve">Sage Publications. </w:t>
               </w:r>
               <w:r>
                 <w:rPr>
                   <w:noProof/>
                   <w:lang w:val="en-US"/>
                 </w:rPr>
-                <w:t>.</w:t>
+                <w:t>Março de 2006.</w:t>
               </w:r>
             </w:p>
             <w:p>
               <w:pPr>
                 <w:pStyle w:val="Bibliografia"/>
-                <w:ind w:left="720" w:hanging="720"/>
                 <w:rPr>
                   <w:noProof/>
                   <w:lang w:val="en-US"/>
@@ -4984,98 +5819,114 @@
               </w:pPr>
               <w:r>
                 <w:rPr>
+                  <w:b/>
+                  <w:bCs/>
                   <w:noProof/>
                   <w:lang w:val="en-US"/>
                 </w:rPr>
-                <w:t xml:space="preserve">Barnes, T., Powell, E., Chaffin, A., Godwin, A., &amp; Richter, H. (Junho de 2007). Game2Learn: Building CS1 Learning Games for Retention. </w:t>
+                <w:t>Barnes, Tiffany, et al. 2007.</w:t>
               </w:r>
               <w:r>
                 <w:rPr>
+                  <w:noProof/>
+                  <w:lang w:val="en-US"/>
+                </w:rPr>
+                <w:t xml:space="preserve"> Game2Learn: Building CS1 Learning Games for Retention. </w:t>
+              </w:r>
+              <w:r>
+                <w:rPr>
                   <w:i/>
                   <w:iCs/>
                   <w:noProof/>
                   <w:lang w:val="en-US"/>
                 </w:rPr>
-                <w:t>ITiCSE</w:t>
+                <w:t xml:space="preserve">ITiCSE. </w:t>
               </w:r>
               <w:r>
                 <w:rPr>
                   <w:noProof/>
                   <w:lang w:val="en-US"/>
                 </w:rPr>
-                <w:t>.</w:t>
+                <w:t>Junho de 2007.</w:t>
               </w:r>
             </w:p>
             <w:p>
               <w:pPr>
                 <w:pStyle w:val="Bibliografia"/>
-                <w:ind w:left="720" w:hanging="720"/>
-                <w:rPr>
-                  <w:noProof/>
-                  <w:lang w:val="en-US"/>
+                <w:rPr>
+                  <w:noProof/>
                 </w:rPr>
               </w:pPr>
               <w:r>
                 <w:rPr>
+                  <w:b/>
+                  <w:bCs/>
                   <w:noProof/>
                   <w:lang w:val="en-US"/>
                 </w:rPr>
-                <w:t xml:space="preserve">Bayliss, J., &amp; Strout, S. (Março de 2006). Games as a “Flavor” of CS1. </w:t>
+                <w:t>Barnes, Tiffany, et al. 2008.</w:t>
               </w:r>
               <w:r>
                 <w:rPr>
+                  <w:noProof/>
+                  <w:lang w:val="en-US"/>
+                </w:rPr>
+                <w:t xml:space="preserve"> Game2Learn: Improving the motivation of CS1 students. </w:t>
+              </w:r>
+              <w:r>
+                <w:rPr>
                   <w:i/>
                   <w:iCs/>
                   <w:noProof/>
-                  <w:lang w:val="en-US"/>
-                </w:rPr>
-                <w:t>SIGCSE</w:t>
+                </w:rPr>
+                <w:t xml:space="preserve">GDCSE. </w:t>
               </w:r>
               <w:r>
                 <w:rPr>
                   <w:noProof/>
-                  <w:lang w:val="en-US"/>
-                </w:rPr>
-                <w:t>.</w:t>
+                </w:rPr>
+                <w:t>Fevereiro de 2008.</w:t>
               </w:r>
             </w:p>
             <w:p>
               <w:pPr>
                 <w:pStyle w:val="Bibliografia"/>
-                <w:ind w:left="720" w:hanging="720"/>
-                <w:rPr>
-                  <w:noProof/>
-                  <w:lang w:val="en-US"/>
+                <w:rPr>
+                  <w:noProof/>
                 </w:rPr>
               </w:pPr>
               <w:r>
                 <w:rPr>
-                  <w:noProof/>
-                  <w:lang w:val="en-US"/>
-                </w:rPr>
-                <w:t xml:space="preserve">Beaubouef, T., &amp; Mason, J. (Junho de 2005). Why the High Attrition Rate for Computer Science Students: Some Thoughts and Observations. </w:t>
+                  <w:b/>
+                  <w:bCs/>
+                  <w:noProof/>
+                </w:rPr>
+                <w:t>Bayliss, Jessica e Strout, Sean. 2006.</w:t>
               </w:r>
               <w:r>
                 <w:rPr>
+                  <w:noProof/>
+                </w:rPr>
+                <w:t xml:space="preserve"> Games as a “Flavor” of CS1. </w:t>
+              </w:r>
+              <w:r>
+                <w:rPr>
                   <w:i/>
                   <w:iCs/>
                   <w:noProof/>
-                  <w:lang w:val="en-US"/>
-                </w:rPr>
-                <w:t>SIGCSE</w:t>
+                </w:rPr>
+                <w:t xml:space="preserve">SIGCSE. </w:t>
               </w:r>
               <w:r>
                 <w:rPr>
                   <w:noProof/>
-                  <w:lang w:val="en-US"/>
-                </w:rPr>
-                <w:t>.</w:t>
+                </w:rPr>
+                <w:t>Março de 2006.</w:t>
               </w:r>
             </w:p>
             <w:p>
               <w:pPr>
                 <w:pStyle w:val="Bibliografia"/>
-                <w:ind w:left="720" w:hanging="720"/>
                 <w:rPr>
                   <w:noProof/>
                   <w:lang w:val="en-US"/>
@@ -5083,32 +5934,40 @@
               </w:pPr>
               <w:r>
                 <w:rPr>
+                  <w:b/>
+                  <w:bCs/>
                   <w:noProof/>
                   <w:lang w:val="en-US"/>
                 </w:rPr>
-                <w:t xml:space="preserve">Becker, K. (Dezembro de 2001). Teaching with Games: The Minesweeper and Asteroids Experience. </w:t>
+                <w:t>Beaubouef, Theresa e Mason, John. 2005.</w:t>
               </w:r>
               <w:r>
                 <w:rPr>
+                  <w:noProof/>
+                  <w:lang w:val="en-US"/>
+                </w:rPr>
+                <w:t xml:space="preserve"> Why the High Attrition Rate for Computer Science Students: Some Thoughts and Observations. </w:t>
+              </w:r>
+              <w:r>
+                <w:rPr>
                   <w:i/>
                   <w:iCs/>
                   <w:noProof/>
                   <w:lang w:val="en-US"/>
                 </w:rPr>
-                <w:t>Consortium for Computing in Small Colleges</w:t>
+                <w:t xml:space="preserve">SIGCSE. </w:t>
               </w:r>
               <w:r>
                 <w:rPr>
                   <w:noProof/>
                   <w:lang w:val="en-US"/>
                 </w:rPr>
-                <w:t>.</w:t>
+                <w:t>Junho de 2005.</w:t>
               </w:r>
             </w:p>
             <w:p>
               <w:pPr>
                 <w:pStyle w:val="Bibliografia"/>
-                <w:ind w:left="720" w:hanging="720"/>
                 <w:rPr>
                   <w:noProof/>
                   <w:lang w:val="en-US"/>
@@ -5116,32 +5975,40 @@
               </w:pPr>
               <w:r>
                 <w:rPr>
+                  <w:b/>
+                  <w:bCs/>
                   <w:noProof/>
                   <w:lang w:val="en-US"/>
                 </w:rPr>
-                <w:t xml:space="preserve">Bennedsen, J., &amp; Caspersen, M. (Junho de 2007). Failure Rates in Introductory Programming. </w:t>
+                <w:t>Becker, Karin. 2001.</w:t>
               </w:r>
               <w:r>
                 <w:rPr>
+                  <w:noProof/>
+                  <w:lang w:val="en-US"/>
+                </w:rPr>
+                <w:t xml:space="preserve"> Teaching with Games: The Minesweeper and Asteroids Experience. </w:t>
+              </w:r>
+              <w:r>
+                <w:rPr>
                   <w:i/>
                   <w:iCs/>
                   <w:noProof/>
                   <w:lang w:val="en-US"/>
                 </w:rPr>
-                <w:t>SIGCSE</w:t>
+                <w:t xml:space="preserve">Consortium for Computing in Small Colleges. </w:t>
               </w:r>
               <w:r>
                 <w:rPr>
                   <w:noProof/>
                   <w:lang w:val="en-US"/>
                 </w:rPr>
-                <w:t>.</w:t>
+                <w:t>Dezembro de 2001.</w:t>
               </w:r>
             </w:p>
             <w:p>
               <w:pPr>
                 <w:pStyle w:val="Bibliografia"/>
-                <w:ind w:left="720" w:hanging="720"/>
                 <w:rPr>
                   <w:noProof/>
                   <w:lang w:val="en-US"/>
@@ -5149,62 +6016,81 @@
               </w:pPr>
               <w:r>
                 <w:rPr>
+                  <w:b/>
+                  <w:bCs/>
                   <w:noProof/>
                   <w:lang w:val="en-US"/>
                 </w:rPr>
-                <w:t xml:space="preserve">Biggers, M., Brauer, A., &amp; Yilmaz, T. (Março de 2008). Student perceptions of computer science: a retention study comparing graduating seniors with cs leavers. </w:t>
+                <w:t>Bennedsen, Jens e Caspersen, Michael. 2007.</w:t>
               </w:r>
               <w:r>
                 <w:rPr>
+                  <w:noProof/>
+                  <w:lang w:val="en-US"/>
+                </w:rPr>
+                <w:t xml:space="preserve"> Failure Rates in Introductory Programming. </w:t>
+              </w:r>
+              <w:r>
+                <w:rPr>
                   <w:i/>
                   <w:iCs/>
                   <w:noProof/>
                   <w:lang w:val="en-US"/>
                 </w:rPr>
-                <w:t>SIGCSE</w:t>
+                <w:t xml:space="preserve">SIGCSE. </w:t>
               </w:r>
               <w:r>
                 <w:rPr>
                   <w:noProof/>
                   <w:lang w:val="en-US"/>
                 </w:rPr>
-                <w:t>.</w:t>
+                <w:t>Junho de 2007.</w:t>
               </w:r>
             </w:p>
             <w:p>
               <w:pPr>
                 <w:pStyle w:val="Bibliografia"/>
-                <w:ind w:left="720" w:hanging="720"/>
-                <w:rPr>
-                  <w:noProof/>
+                <w:rPr>
+                  <w:noProof/>
+                  <w:lang w:val="en-US"/>
                 </w:rPr>
               </w:pPr>
               <w:r>
                 <w:rPr>
+                  <w:b/>
+                  <w:bCs/>
                   <w:noProof/>
                   <w:lang w:val="en-US"/>
                 </w:rPr>
-                <w:t xml:space="preserve">Chaffin, A., Doran, K., Hicks, D., &amp; Barnes, T. (Agosto de 2009). Experimental Evaluation of Teaching Recursion in a Video Game. </w:t>
+                <w:t>Biggers, Maureen, Brauer, Anne e Yilmaz, Tuba. 2008.</w:t>
               </w:r>
               <w:r>
                 <w:rPr>
+                  <w:noProof/>
+                  <w:lang w:val="en-US"/>
+                </w:rPr>
+                <w:t xml:space="preserve"> Student perceptions of computer science: a retention study comparing graduating seniors with cs leavers. </w:t>
+              </w:r>
+              <w:r>
+                <w:rPr>
                   <w:i/>
                   <w:iCs/>
                   <w:noProof/>
-                </w:rPr>
-                <w:t>Sandbox</w:t>
+                  <w:lang w:val="en-US"/>
+                </w:rPr>
+                <w:t xml:space="preserve">SIGCSE. </w:t>
               </w:r>
               <w:r>
                 <w:rPr>
                   <w:noProof/>
-                </w:rPr>
-                <w:t>.</w:t>
+                  <w:lang w:val="en-US"/>
+                </w:rPr>
+                <w:t>Março de 2008.</w:t>
               </w:r>
             </w:p>
             <w:p>
               <w:pPr>
                 <w:pStyle w:val="Bibliografia"/>
-                <w:ind w:left="720" w:hanging="720"/>
                 <w:rPr>
                   <w:noProof/>
                   <w:lang w:val="en-US"/>
@@ -5212,16 +6098,19 @@
               </w:pPr>
               <w:r>
                 <w:rPr>
-                  <w:noProof/>
-                </w:rPr>
-                <w:t xml:space="preserve">Coleman, R., Krembs, M., Labouseur, A., &amp; Weir, J. (Fevereiro de 2005). </w:t>
+                  <w:b/>
+                  <w:bCs/>
+                  <w:noProof/>
+                  <w:lang w:val="en-US"/>
+                </w:rPr>
+                <w:t>Chaffin, Amanda, et al. 2009.</w:t>
               </w:r>
               <w:r>
                 <w:rPr>
                   <w:noProof/>
                   <w:lang w:val="en-US"/>
                 </w:rPr>
-                <w:t xml:space="preserve">Game Design &amp; Programming Concentration Within the Computer Science Curriculum. </w:t>
+                <w:t xml:space="preserve"> Experimental Evaluation of Teaching Recursion in a Video Game. </w:t>
               </w:r>
               <w:r>
                 <w:rPr>
@@ -5230,20 +6119,19 @@
                   <w:noProof/>
                   <w:lang w:val="en-US"/>
                 </w:rPr>
-                <w:t>SIGCSE</w:t>
+                <w:t xml:space="preserve">Sandbox. </w:t>
               </w:r>
               <w:r>
                 <w:rPr>
                   <w:noProof/>
                   <w:lang w:val="en-US"/>
                 </w:rPr>
-                <w:t>.</w:t>
+                <w:t>Agosto de 2009.</w:t>
               </w:r>
             </w:p>
             <w:p>
               <w:pPr>
                 <w:pStyle w:val="Bibliografia"/>
-                <w:ind w:left="720" w:hanging="720"/>
                 <w:rPr>
                   <w:noProof/>
                   <w:lang w:val="en-US"/>
@@ -5251,16 +6139,19 @@
               </w:pPr>
               <w:r>
                 <w:rPr>
-                  <w:noProof/>
-                </w:rPr>
-                <w:t xml:space="preserve">Hernandez, C. C., Silva, L., Segura, R. A., Schimiguel, J., Ledón, M. F., Bezerra, L. N., &amp; Silveira, I. F. (Abril de 2010). </w:t>
+                  <w:b/>
+                  <w:bCs/>
+                  <w:noProof/>
+                  <w:lang w:val="en-US"/>
+                </w:rPr>
+                <w:t>Coleman, Ron, et al. 2005.</w:t>
               </w:r>
               <w:r>
                 <w:rPr>
                   <w:noProof/>
                   <w:lang w:val="en-US"/>
                 </w:rPr>
-                <w:t xml:space="preserve">Teaching Programming Principles through a Game Engine. </w:t>
+                <w:t xml:space="preserve"> Game Design &amp; Programming Concentration Within the Computer Science Curriculum. </w:t>
               </w:r>
               <w:r>
                 <w:rPr>
@@ -5269,20 +6160,19 @@
                   <w:noProof/>
                   <w:lang w:val="en-US"/>
                 </w:rPr>
-                <w:t>CLEI Eletronic Journal</w:t>
+                <w:t xml:space="preserve">SIGCSE. </w:t>
               </w:r>
               <w:r>
                 <w:rPr>
                   <w:noProof/>
                   <w:lang w:val="en-US"/>
                 </w:rPr>
-                <w:t>.</w:t>
+                <w:t>Fevereiro de 2005.</w:t>
               </w:r>
             </w:p>
             <w:p>
               <w:pPr>
                 <w:pStyle w:val="Bibliografia"/>
-                <w:ind w:left="720" w:hanging="720"/>
                 <w:rPr>
                   <w:noProof/>
                   <w:lang w:val="en-US"/>
@@ -5290,32 +6180,40 @@
               </w:pPr>
               <w:r>
                 <w:rPr>
+                  <w:b/>
+                  <w:bCs/>
                   <w:noProof/>
                   <w:lang w:val="en-US"/>
                 </w:rPr>
-                <w:t xml:space="preserve">Jones, R. (Janeiro de 2000). Design and implementation of computer games: A capstone course for undergraduate computer. </w:t>
+                <w:t>Eberly, David H. 2005.</w:t>
               </w:r>
               <w:r>
                 <w:rPr>
+                  <w:noProof/>
+                  <w:lang w:val="en-US"/>
+                </w:rPr>
+                <w:t xml:space="preserve"> </w:t>
+              </w:r>
+              <w:r>
+                <w:rPr>
                   <w:i/>
                   <w:iCs/>
                   <w:noProof/>
                   <w:lang w:val="en-US"/>
                 </w:rPr>
-                <w:t>SIGCSE</w:t>
+                <w:t xml:space="preserve">3D Game Engine Architecture: Engineering Real-Time Applications with Wild Magic. </w:t>
               </w:r>
               <w:r>
                 <w:rPr>
                   <w:noProof/>
                   <w:lang w:val="en-US"/>
                 </w:rPr>
-                <w:t>.</w:t>
+                <w:t>s.l. : Elsevier, 2005.</w:t>
               </w:r>
             </w:p>
             <w:p>
               <w:pPr>
                 <w:pStyle w:val="Bibliografia"/>
-                <w:ind w:left="720" w:hanging="720"/>
                 <w:rPr>
                   <w:noProof/>
                   <w:lang w:val="en-US"/>
@@ -5323,32 +6221,40 @@
               </w:pPr>
               <w:r>
                 <w:rPr>
+                  <w:b/>
+                  <w:bCs/>
                   <w:noProof/>
                   <w:lang w:val="en-US"/>
                 </w:rPr>
-                <w:t xml:space="preserve">Kelleher, C., Pausch, R., &amp; Kiesler, S. (Abril de 2007). Storytelling Alice Motivates Middle School Girls to Learn Computer Programming. </w:t>
+                <w:t>Ericson, Christer e Graham, David. 2005.</w:t>
               </w:r>
               <w:r>
                 <w:rPr>
+                  <w:noProof/>
+                  <w:lang w:val="en-US"/>
+                </w:rPr>
+                <w:t xml:space="preserve"> </w:t>
+              </w:r>
+              <w:r>
+                <w:rPr>
                   <w:i/>
                   <w:iCs/>
                   <w:noProof/>
                   <w:lang w:val="en-US"/>
                 </w:rPr>
-                <w:t>CHI</w:t>
+                <w:t xml:space="preserve">Game Coding Complete. </w:t>
               </w:r>
               <w:r>
                 <w:rPr>
                   <w:noProof/>
                   <w:lang w:val="en-US"/>
                 </w:rPr>
-                <w:t>.</w:t>
+                <w:t>IV. s.l. : Elsevier, 2005.</w:t>
               </w:r>
             </w:p>
             <w:p>
               <w:pPr>
                 <w:pStyle w:val="Bibliografia"/>
-                <w:ind w:left="720" w:hanging="720"/>
                 <w:rPr>
                   <w:noProof/>
                   <w:lang w:val="en-US"/>
@@ -5356,159 +6262,635 @@
               </w:pPr>
               <w:r>
                 <w:rPr>
+                  <w:b/>
+                  <w:bCs/>
                   <w:noProof/>
                   <w:lang w:val="en-US"/>
                 </w:rPr>
-                <w:t xml:space="preserve">Leutenegger, S., &amp; Edgington, J. (Março de 2007). A Games First Approach to Teaching Introductory Programming. </w:t>
+                <w:lastRenderedPageBreak/>
+                <w:t>Gregory, Jason. 2009.</w:t>
               </w:r>
               <w:r>
                 <w:rPr>
+                  <w:noProof/>
+                  <w:lang w:val="en-US"/>
+                </w:rPr>
+                <w:t xml:space="preserve"> </w:t>
+              </w:r>
+              <w:r>
+                <w:rPr>
                   <w:i/>
                   <w:iCs/>
                   <w:noProof/>
                   <w:lang w:val="en-US"/>
                 </w:rPr>
-                <w:t>SIGCSE</w:t>
+                <w:t xml:space="preserve">Game Engine Architecture. </w:t>
               </w:r>
               <w:r>
                 <w:rPr>
                   <w:noProof/>
                   <w:lang w:val="en-US"/>
                 </w:rPr>
-                <w:t>.</w:t>
+                <w:t>s.l. : Taylor and Francis Group, 2009.</w:t>
               </w:r>
             </w:p>
             <w:p>
               <w:pPr>
                 <w:pStyle w:val="Bibliografia"/>
-                <w:ind w:left="720" w:hanging="720"/>
                 <w:rPr>
                   <w:noProof/>
                 </w:rPr>
               </w:pPr>
               <w:r>
                 <w:rPr>
-                  <w:noProof/>
-                  <w:lang w:val="en-US"/>
-                </w:rPr>
-                <w:lastRenderedPageBreak/>
-                <w:t xml:space="preserve">Muratet, M., Torguet, P., Viallet, F., &amp; Jessel, J.-P. (Agosto de 2010). Experimental Feedback on Prog&amp;Play: A Serious Game. </w:t>
+                  <w:b/>
+                  <w:bCs/>
+                  <w:noProof/>
+                </w:rPr>
+                <w:t>Hernandez, Cristiane Camilo, et al. 2010.</w:t>
               </w:r>
               <w:r>
                 <w:rPr>
+                  <w:noProof/>
+                </w:rPr>
+                <w:t xml:space="preserve"> </w:t>
+              </w:r>
+              <w:r>
+                <w:rPr>
+                  <w:noProof/>
+                  <w:lang w:val="en-US"/>
+                </w:rPr>
+                <w:t xml:space="preserve">Teaching Programming Principles through a Game Engine. </w:t>
+              </w:r>
+              <w:r>
+                <w:rPr>
                   <w:i/>
                   <w:iCs/>
                   <w:noProof/>
                 </w:rPr>
-                <w:t>Computer Graphics Forum</w:t>
+                <w:t xml:space="preserve">CLEI Eletronic Journal. </w:t>
               </w:r>
               <w:r>
                 <w:rPr>
                   <w:noProof/>
                 </w:rPr>
-                <w:t>.</w:t>
+                <w:t>Abril de 2010.</w:t>
               </w:r>
             </w:p>
             <w:p>
               <w:pPr>
                 <w:pStyle w:val="Bibliografia"/>
-                <w:ind w:left="720" w:hanging="720"/>
                 <w:rPr>
                   <w:noProof/>
                 </w:rPr>
               </w:pPr>
               <w:r>
                 <w:rPr>
-                  <w:noProof/>
-                </w:rPr>
-                <w:t xml:space="preserve">Takanashi, F. (06 de Abril de 2009). </w:t>
+                  <w:b/>
+                  <w:bCs/>
+                  <w:noProof/>
+                </w:rPr>
+                <w:t>Huizinga, Johan. 2012.</w:t>
               </w:r>
               <w:r>
                 <w:rPr>
+                  <w:noProof/>
+                </w:rPr>
+                <w:t xml:space="preserve"> </w:t>
+              </w:r>
+              <w:r>
+                <w:rPr>
                   <w:i/>
                   <w:iCs/>
                   <w:noProof/>
                 </w:rPr>
-                <w:t>Folha de São Paulo</w:t>
+                <w:t xml:space="preserve">Homo ludens. </w:t>
               </w:r>
               <w:r>
                 <w:rPr>
                   <w:noProof/>
                 </w:rPr>
-                <w:t>. Acesso em Novembro de 2017, disponível em Folha UOL: http://www1.folha.uol.com.br/educacao/2009/04/546576-matematica-e-ciencias-da-computacao-tem-alta-taxa-de-abandono.shtml</w:t>
+                <w:t>s.l. : Perspectiva, 2012.</w:t>
               </w:r>
             </w:p>
             <w:p>
               <w:pPr>
                 <w:pStyle w:val="Bibliografia"/>
-                <w:ind w:left="720" w:hanging="720"/>
                 <w:rPr>
                   <w:noProof/>
                 </w:rPr>
               </w:pPr>
               <w:r>
                 <w:rPr>
-                  <w:noProof/>
-                </w:rPr>
-                <w:t xml:space="preserve">Walker, R. (13 de Fevereiro de 2011). </w:t>
+                  <w:b/>
+                  <w:bCs/>
+                  <w:noProof/>
+                  <w:lang w:val="en-US"/>
+                </w:rPr>
+                <w:t>Jones, Randolph. 2000.</w:t>
               </w:r>
               <w:r>
                 <w:rPr>
+                  <w:noProof/>
+                  <w:lang w:val="en-US"/>
+                </w:rPr>
+                <w:t xml:space="preserve"> Design and implementation of computer games: A capstone course for undergraduate computer. </w:t>
+              </w:r>
+              <w:r>
+                <w:rPr>
                   <w:i/>
                   <w:iCs/>
                   <w:noProof/>
-                  <w:lang w:val="en-US"/>
-                </w:rPr>
-                <w:t>Computer Science Vs. Game Development (or Which Degree Should I Get?)</w:t>
+                </w:rPr>
+                <w:t xml:space="preserve">SIGCSE. </w:t>
               </w:r>
               <w:r>
                 <w:rPr>
                   <w:noProof/>
-                  <w:lang w:val="en-US"/>
-                </w:rPr>
-                <w:t xml:space="preserve">. </w:t>
-              </w:r>
-              <w:r>
-                <w:rPr>
-                  <w:noProof/>
-                </w:rPr>
-                <w:t>Acesso em Novembro de 2017, disponível em Gamasutra: https://www.gamasutra.com/blogs/RobertWalker/20110213/88888/Computer_Science_Vs_Game_Development_or_Which_Degree_Should_I_Get.php</w:t>
+                </w:rPr>
+                <w:t>Janeiro de 2000.</w:t>
               </w:r>
             </w:p>
             <w:p>
               <w:pPr>
                 <w:pStyle w:val="Bibliografia"/>
-                <w:ind w:left="720" w:hanging="720"/>
-                <w:rPr>
-                  <w:noProof/>
+                <w:rPr>
+                  <w:noProof/>
+                  <w:lang w:val="en-US"/>
                 </w:rPr>
               </w:pPr>
               <w:r>
                 <w:rPr>
-                  <w:noProof/>
-                </w:rPr>
-                <w:t xml:space="preserve">Zhang, F., Kaufman, D., &amp; Fraser, S. (Agosto de 2014). </w:t>
+                  <w:b/>
+                  <w:bCs/>
+                  <w:noProof/>
+                </w:rPr>
+                <w:t>Kelleher, Caitlin, Pausch, Randy e Kiesler, Sara. 2007.</w:t>
               </w:r>
               <w:r>
                 <w:rPr>
                   <w:noProof/>
-                  <w:lang w:val="en-US"/>
-                </w:rPr>
-                <w:t xml:space="preserve">Using Video Games In Computer Science Education. </w:t>
+                </w:rPr>
+                <w:t xml:space="preserve"> </w:t>
               </w:r>
               <w:r>
                 <w:rPr>
+                  <w:noProof/>
+                  <w:lang w:val="en-US"/>
+                </w:rPr>
+                <w:t xml:space="preserve">Storytelling Alice Motivates Middle School Girls to Learn Computer Programming. </w:t>
+              </w:r>
+              <w:r>
+                <w:rPr>
                   <w:i/>
                   <w:iCs/>
                   <w:noProof/>
-                </w:rPr>
-                <w:t>European Scientific Journal</w:t>
+                  <w:lang w:val="en-US"/>
+                </w:rPr>
+                <w:t xml:space="preserve">CHI. </w:t>
               </w:r>
               <w:r>
                 <w:rPr>
                   <w:noProof/>
-                </w:rPr>
-                <w:t>.</w:t>
+                  <w:lang w:val="en-US"/>
+                </w:rPr>
+                <w:t>Abril de 2007.</w:t>
+              </w:r>
+            </w:p>
+            <w:p>
+              <w:pPr>
+                <w:pStyle w:val="Bibliografia"/>
+                <w:rPr>
+                  <w:noProof/>
+                  <w:lang w:val="en-US"/>
+                </w:rPr>
+              </w:pPr>
+              <w:r>
+                <w:rPr>
+                  <w:b/>
+                  <w:bCs/>
+                  <w:noProof/>
+                  <w:lang w:val="en-US"/>
+                </w:rPr>
+                <w:t>Leutenegger, Scott e Edgington, Jeffrey. 2007.</w:t>
+              </w:r>
+              <w:r>
+                <w:rPr>
+                  <w:noProof/>
+                  <w:lang w:val="en-US"/>
+                </w:rPr>
+                <w:t xml:space="preserve"> A Games First Approach to Teaching Introductory Programming. </w:t>
+              </w:r>
+              <w:r>
+                <w:rPr>
+                  <w:i/>
+                  <w:iCs/>
+                  <w:noProof/>
+                  <w:lang w:val="en-US"/>
+                </w:rPr>
+                <w:t xml:space="preserve">SIGCSE. </w:t>
+              </w:r>
+              <w:r>
+                <w:rPr>
+                  <w:noProof/>
+                  <w:lang w:val="en-US"/>
+                </w:rPr>
+                <w:t>Março de 2007.</w:t>
+              </w:r>
+            </w:p>
+            <w:p>
+              <w:pPr>
+                <w:pStyle w:val="Bibliografia"/>
+                <w:rPr>
+                  <w:noProof/>
+                </w:rPr>
+              </w:pPr>
+              <w:r>
+                <w:rPr>
+                  <w:b/>
+                  <w:bCs/>
+                  <w:noProof/>
+                  <w:lang w:val="en-US"/>
+                </w:rPr>
+                <w:t>McDonald, Emma. 2017.</w:t>
+              </w:r>
+              <w:r>
+                <w:rPr>
+                  <w:noProof/>
+                  <w:lang w:val="en-US"/>
+                </w:rPr>
+                <w:t xml:space="preserve"> The Global Games Market Will Reach US$108.9 Billion in 2017 With Mobile Taking 42%. </w:t>
+              </w:r>
+              <w:r>
+                <w:rPr>
+                  <w:i/>
+                  <w:iCs/>
+                  <w:noProof/>
+                </w:rPr>
+                <w:t xml:space="preserve">Newzoo. </w:t>
+              </w:r>
+              <w:r>
+                <w:rPr>
+                  <w:noProof/>
+                </w:rPr>
+                <w:t>[Online] 20 de Abril de 2017. https://newzoo.com/insights/articles/the-global-games-market-will-reach-108-9-billion-in-2017-with-mobile-taking-42/.</w:t>
+              </w:r>
+            </w:p>
+            <w:p>
+              <w:pPr>
+                <w:pStyle w:val="Bibliografia"/>
+                <w:rPr>
+                  <w:noProof/>
+                  <w:lang w:val="en-US"/>
+                </w:rPr>
+              </w:pPr>
+              <w:r>
+                <w:rPr>
+                  <w:b/>
+                  <w:bCs/>
+                  <w:noProof/>
+                  <w:lang w:val="en-US"/>
+                </w:rPr>
+                <w:t>McShaffry, Mike e Graham, David. 2013.</w:t>
+              </w:r>
+              <w:r>
+                <w:rPr>
+                  <w:noProof/>
+                  <w:lang w:val="en-US"/>
+                </w:rPr>
+                <w:t xml:space="preserve"> </w:t>
+              </w:r>
+              <w:r>
+                <w:rPr>
+                  <w:i/>
+                  <w:iCs/>
+                  <w:noProof/>
+                  <w:lang w:val="en-US"/>
+                </w:rPr>
+                <w:t xml:space="preserve">Game Coding Complete. </w:t>
+              </w:r>
+              <w:r>
+                <w:rPr>
+                  <w:noProof/>
+                  <w:lang w:val="en-US"/>
+                </w:rPr>
+                <w:t>s.l. : Course Technology, 2013. Vol. IV.</w:t>
+              </w:r>
+            </w:p>
+            <w:p>
+              <w:pPr>
+                <w:pStyle w:val="Bibliografia"/>
+                <w:rPr>
+                  <w:noProof/>
+                  <w:lang w:val="en-US"/>
+                </w:rPr>
+              </w:pPr>
+              <w:r>
+                <w:rPr>
+                  <w:b/>
+                  <w:bCs/>
+                  <w:noProof/>
+                  <w:lang w:val="en-US"/>
+                </w:rPr>
+                <w:t>Michael, David e Chen, Sandra. 2005 .</w:t>
+              </w:r>
+              <w:r>
+                <w:rPr>
+                  <w:noProof/>
+                  <w:lang w:val="en-US"/>
+                </w:rPr>
+                <w:t xml:space="preserve"> </w:t>
+              </w:r>
+              <w:r>
+                <w:rPr>
+                  <w:i/>
+                  <w:iCs/>
+                  <w:noProof/>
+                  <w:lang w:val="en-US"/>
+                </w:rPr>
+                <w:t xml:space="preserve">Serious Games: Games That Educate, Train, and Inform. </w:t>
+              </w:r>
+              <w:r>
+                <w:rPr>
+                  <w:noProof/>
+                  <w:lang w:val="en-US"/>
+                </w:rPr>
+                <w:t>s.l. : Muska &amp; Lipman, 2005 .</w:t>
+              </w:r>
+            </w:p>
+            <w:p>
+              <w:pPr>
+                <w:pStyle w:val="Bibliografia"/>
+                <w:rPr>
+                  <w:noProof/>
+                  <w:lang w:val="en-US"/>
+                </w:rPr>
+              </w:pPr>
+              <w:r>
+                <w:rPr>
+                  <w:b/>
+                  <w:bCs/>
+                  <w:noProof/>
+                  <w:lang w:val="en-US"/>
+                </w:rPr>
+                <w:t>Muratet, M, et al. 2010.</w:t>
+              </w:r>
+              <w:r>
+                <w:rPr>
+                  <w:noProof/>
+                  <w:lang w:val="en-US"/>
+                </w:rPr>
+                <w:t xml:space="preserve"> Experimental Feedback on Prog&amp;Play: A Serious Game. </w:t>
+              </w:r>
+              <w:r>
+                <w:rPr>
+                  <w:i/>
+                  <w:iCs/>
+                  <w:noProof/>
+                  <w:lang w:val="en-US"/>
+                </w:rPr>
+                <w:t xml:space="preserve">Computer Graphics Forum. </w:t>
+              </w:r>
+              <w:r>
+                <w:rPr>
+                  <w:noProof/>
+                  <w:lang w:val="en-US"/>
+                </w:rPr>
+                <w:t>Agosto de 2010.</w:t>
+              </w:r>
+            </w:p>
+            <w:p>
+              <w:pPr>
+                <w:pStyle w:val="Bibliografia"/>
+                <w:rPr>
+                  <w:noProof/>
+                </w:rPr>
+              </w:pPr>
+              <w:r>
+                <w:rPr>
+                  <w:b/>
+                  <w:bCs/>
+                  <w:noProof/>
+                  <w:lang w:val="en-US"/>
+                </w:rPr>
+                <w:t>Newzoo. 2017.</w:t>
+              </w:r>
+              <w:r>
+                <w:rPr>
+                  <w:noProof/>
+                  <w:lang w:val="en-US"/>
+                </w:rPr>
+                <w:t xml:space="preserve"> The Brazilian Gamer | 2017. </w:t>
+              </w:r>
+              <w:r>
+                <w:rPr>
+                  <w:i/>
+                  <w:iCs/>
+                  <w:noProof/>
+                  <w:lang w:val="en-US"/>
+                </w:rPr>
+                <w:t xml:space="preserve">Newzoo. </w:t>
+              </w:r>
+              <w:r>
+                <w:rPr>
+                  <w:noProof/>
+                </w:rPr>
+                <w:t>[Online] 15 de Junho de 2017. https://newzoo.com/insights/infographics/the-brazilian-gamer-2017/.</w:t>
+              </w:r>
+            </w:p>
+            <w:p>
+              <w:pPr>
+                <w:pStyle w:val="Bibliografia"/>
+                <w:rPr>
+                  <w:noProof/>
+                  <w:lang w:val="en-US"/>
+                </w:rPr>
+              </w:pPr>
+              <w:r>
+                <w:rPr>
+                  <w:b/>
+                  <w:bCs/>
+                  <w:noProof/>
+                  <w:lang w:val="en-US"/>
+                </w:rPr>
+                <w:t>Ritterfeld, Ute, Cody, Michael e Vorderer, Peter. 2009.</w:t>
+              </w:r>
+              <w:r>
+                <w:rPr>
+                  <w:noProof/>
+                  <w:lang w:val="en-US"/>
+                </w:rPr>
+                <w:t xml:space="preserve"> </w:t>
+              </w:r>
+              <w:r>
+                <w:rPr>
+                  <w:i/>
+                  <w:iCs/>
+                  <w:noProof/>
+                  <w:lang w:val="en-US"/>
+                </w:rPr>
+                <w:t xml:space="preserve">Serious Games: Mechanisms and Effects. </w:t>
+              </w:r>
+              <w:r>
+                <w:rPr>
+                  <w:noProof/>
+                  <w:lang w:val="en-US"/>
+                </w:rPr>
+                <w:t>s.l. : Routledge, 2009.</w:t>
+              </w:r>
+            </w:p>
+            <w:p>
+              <w:pPr>
+                <w:pStyle w:val="Bibliografia"/>
+                <w:rPr>
+                  <w:noProof/>
+                  <w:lang w:val="en-US"/>
+                </w:rPr>
+              </w:pPr>
+              <w:r>
+                <w:rPr>
+                  <w:b/>
+                  <w:bCs/>
+                  <w:noProof/>
+                  <w:lang w:val="en-US"/>
+                </w:rPr>
+                <w:t>Rogers, Scott. 2014.</w:t>
+              </w:r>
+              <w:r>
+                <w:rPr>
+                  <w:noProof/>
+                  <w:lang w:val="en-US"/>
+                </w:rPr>
+                <w:t xml:space="preserve"> </w:t>
+              </w:r>
+              <w:r>
+                <w:rPr>
+                  <w:i/>
+                  <w:iCs/>
+                  <w:noProof/>
+                  <w:lang w:val="en-US"/>
+                </w:rPr>
+                <w:t xml:space="preserve">Level up!: the guide to great video game design. </w:t>
+              </w:r>
+              <w:r>
+                <w:rPr>
+                  <w:noProof/>
+                  <w:lang w:val="en-US"/>
+                </w:rPr>
+                <w:t>s.l. : Wiley, 2014.</w:t>
+              </w:r>
+            </w:p>
+            <w:p>
+              <w:pPr>
+                <w:pStyle w:val="Bibliografia"/>
+                <w:rPr>
+                  <w:noProof/>
+                </w:rPr>
+              </w:pPr>
+              <w:r>
+                <w:rPr>
+                  <w:b/>
+                  <w:bCs/>
+                  <w:noProof/>
+                </w:rPr>
+                <w:lastRenderedPageBreak/>
+                <w:t>Takanashi, Fábio. 2009.</w:t>
+              </w:r>
+              <w:r>
+                <w:rPr>
+                  <w:noProof/>
+                </w:rPr>
+                <w:t xml:space="preserve"> Folha de São Paulo. </w:t>
+              </w:r>
+              <w:r>
+                <w:rPr>
+                  <w:i/>
+                  <w:iCs/>
+                  <w:noProof/>
+                </w:rPr>
+                <w:t xml:space="preserve">Folha UOL. </w:t>
+              </w:r>
+              <w:r>
+                <w:rPr>
+                  <w:noProof/>
+                </w:rPr>
+                <w:t>[Online] 06 de Abril de 2009. http://www1.folha.uol.com.br/educacao/2009/04/546576-matematica-e-ciencias-da-computacao-tem-alta-taxa-de-abandono.shtml.</w:t>
+              </w:r>
+            </w:p>
+            <w:p>
+              <w:pPr>
+                <w:pStyle w:val="Bibliografia"/>
+                <w:rPr>
+                  <w:noProof/>
+                </w:rPr>
+              </w:pPr>
+              <w:r>
+                <w:rPr>
+                  <w:b/>
+                  <w:bCs/>
+                  <w:noProof/>
+                  <w:lang w:val="en-US"/>
+                </w:rPr>
+                <w:t>Walker, Robert. 2011.</w:t>
+              </w:r>
+              <w:r>
+                <w:rPr>
+                  <w:noProof/>
+                  <w:lang w:val="en-US"/>
+                </w:rPr>
+                <w:t xml:space="preserve"> Computer Science Vs. Game Development (or Which Degree Should I Get?). </w:t>
+              </w:r>
+              <w:r>
+                <w:rPr>
+                  <w:i/>
+                  <w:iCs/>
+                  <w:noProof/>
+                </w:rPr>
+                <w:t xml:space="preserve">Gamasutra. </w:t>
+              </w:r>
+              <w:r>
+                <w:rPr>
+                  <w:noProof/>
+                </w:rPr>
+                <w:t>[Online] 13 de Fevereiro de 2011. https://www.gamasutra.com/blogs/RobertWalker/20110213/88888/Computer_Science_Vs_Game_Development_or_Which_Degree_Should_I_Get.php.</w:t>
+              </w:r>
+            </w:p>
+            <w:p>
+              <w:pPr>
+                <w:pStyle w:val="Bibliografia"/>
+                <w:rPr>
+                  <w:noProof/>
+                </w:rPr>
+              </w:pPr>
+              <w:r>
+                <w:rPr>
+                  <w:b/>
+                  <w:bCs/>
+                  <w:noProof/>
+                  <w:lang w:val="en-US"/>
+                </w:rPr>
+                <w:t>Zhang, Fan, Kaufman, David e Fraser, Simon. 2014.</w:t>
+              </w:r>
+              <w:r>
+                <w:rPr>
+                  <w:noProof/>
+                  <w:lang w:val="en-US"/>
+                </w:rPr>
+                <w:t xml:space="preserve"> Using Video Games In Computer Science Education. </w:t>
+              </w:r>
+              <w:r>
+                <w:rPr>
+                  <w:i/>
+                  <w:iCs/>
+                  <w:noProof/>
+                </w:rPr>
+                <w:t xml:space="preserve">European Scientific Journal. </w:t>
+              </w:r>
+              <w:r>
+                <w:rPr>
+                  <w:noProof/>
+                </w:rPr>
+                <w:t>Agosto de 2014.</w:t>
               </w:r>
             </w:p>
             <w:p>
@@ -5589,7 +6971,7 @@
       <w:rPr>
         <w:noProof/>
       </w:rPr>
-      <w:t>5</w:t>
+      <w:t>12</w:t>
     </w:r>
     <w:r>
       <w:fldChar w:fldCharType="end"/>
@@ -5666,6 +7048,222 @@
             <w:rStyle w:val="Hyperlink"/>
           </w:rPr>
           <w:t>https://www.youtube.com/watch?v=wOlcB-JxkFw</w:t>
+        </w:r>
+      </w:hyperlink>
+      <w:r>
+        <w:t xml:space="preserve"> </w:t>
+      </w:r>
+    </w:p>
+  </w:footnote>
+  <w:footnote w:id="3">
+    <w:p>
+      <w:pPr>
+        <w:pStyle w:val="Textodenotaderodap"/>
+      </w:pPr>
+      <w:r>
+        <w:rPr>
+          <w:rStyle w:val="Refdenotaderodap"/>
+        </w:rPr>
+        <w:footnoteRef/>
+      </w:r>
+      <w:r>
+        <w:t xml:space="preserve"> </w:t>
+      </w:r>
+      <w:hyperlink r:id="rId3" w:history="1">
+        <w:r>
+          <w:rPr>
+            <w:rStyle w:val="Hyperlink"/>
+          </w:rPr>
+          <w:t>https://unity3d.com/</w:t>
+        </w:r>
+      </w:hyperlink>
+      <w:r>
+        <w:t xml:space="preserve"> </w:t>
+      </w:r>
+    </w:p>
+  </w:footnote>
+  <w:footnote w:id="4">
+    <w:p>
+      <w:pPr>
+        <w:pStyle w:val="Textodenotaderodap"/>
+      </w:pPr>
+      <w:r>
+        <w:rPr>
+          <w:rStyle w:val="Refdenotaderodap"/>
+        </w:rPr>
+        <w:footnoteRef/>
+      </w:r>
+      <w:r>
+        <w:t xml:space="preserve"> </w:t>
+      </w:r>
+      <w:hyperlink r:id="rId4" w:history="1">
+        <w:r>
+          <w:rPr>
+            <w:rStyle w:val="Hyperlink"/>
+          </w:rPr>
+          <w:t>https://www.unrealengine.com/</w:t>
+        </w:r>
+      </w:hyperlink>
+      <w:r>
+        <w:t xml:space="preserve"> </w:t>
+      </w:r>
+    </w:p>
+  </w:footnote>
+  <w:footnote w:id="5">
+    <w:p>
+      <w:pPr>
+        <w:pStyle w:val="Textodenotaderodap"/>
+      </w:pPr>
+      <w:r>
+        <w:rPr>
+          <w:rStyle w:val="Refdenotaderodap"/>
+        </w:rPr>
+        <w:footnoteRef/>
+      </w:r>
+      <w:r>
+        <w:t xml:space="preserve"> </w:t>
+      </w:r>
+      <w:hyperlink r:id="rId5" w:history="1">
+        <w:r>
+          <w:rPr>
+            <w:rStyle w:val="Hyperlink"/>
+          </w:rPr>
+          <w:t>https://www.cryengine.com/</w:t>
+        </w:r>
+      </w:hyperlink>
+      <w:r>
+        <w:t xml:space="preserve"> </w:t>
+      </w:r>
+    </w:p>
+  </w:footnote>
+  <w:footnote w:id="6">
+    <w:p>
+      <w:pPr>
+        <w:pStyle w:val="Textodenotaderodap"/>
+      </w:pPr>
+      <w:r>
+        <w:rPr>
+          <w:rStyle w:val="Refdenotaderodap"/>
+        </w:rPr>
+        <w:footnoteRef/>
+      </w:r>
+      <w:r>
+        <w:t xml:space="preserve"> </w:t>
+      </w:r>
+      <w:hyperlink r:id="rId6" w:history="1">
+        <w:r>
+          <w:rPr>
+            <w:rStyle w:val="Hyperlink"/>
+          </w:rPr>
+          <w:t>https://www.yoyogames.com/gamemaker</w:t>
+        </w:r>
+      </w:hyperlink>
+      <w:r>
+        <w:t xml:space="preserve"> </w:t>
+      </w:r>
+    </w:p>
+  </w:footnote>
+  <w:footnote w:id="7">
+    <w:p>
+      <w:pPr>
+        <w:pStyle w:val="Textodenotaderodap"/>
+      </w:pPr>
+      <w:r>
+        <w:rPr>
+          <w:rStyle w:val="Refdenotaderodap"/>
+        </w:rPr>
+        <w:footnoteRef/>
+      </w:r>
+      <w:r>
+        <w:t xml:space="preserve"> </w:t>
+      </w:r>
+      <w:hyperlink r:id="rId7" w:history="1">
+        <w:r>
+          <w:rPr>
+            <w:rStyle w:val="Hyperlink"/>
+          </w:rPr>
+          <w:t>https://github.com/id-Software/DOOM</w:t>
+        </w:r>
+      </w:hyperlink>
+      <w:r>
+        <w:t xml:space="preserve"> </w:t>
+      </w:r>
+    </w:p>
+  </w:footnote>
+  <w:footnote w:id="8">
+    <w:p>
+      <w:pPr>
+        <w:pStyle w:val="Textodenotaderodap"/>
+      </w:pPr>
+      <w:r>
+        <w:rPr>
+          <w:rStyle w:val="Refdenotaderodap"/>
+        </w:rPr>
+        <w:footnoteRef/>
+      </w:r>
+      <w:r>
+        <w:t xml:space="preserve"> </w:t>
+      </w:r>
+      <w:hyperlink r:id="rId8" w:history="1">
+        <w:r>
+          <w:rPr>
+            <w:rStyle w:val="Hyperlink"/>
+          </w:rPr>
+          <w:t>https://wiki.haskell.org/Game_Development</w:t>
+        </w:r>
+      </w:hyperlink>
+      <w:r>
+        <w:t xml:space="preserve"> </w:t>
+      </w:r>
+    </w:p>
+  </w:footnote>
+  <w:footnote w:id="9">
+    <w:p>
+      <w:pPr>
+        <w:pStyle w:val="Textodenotaderodap"/>
+      </w:pPr>
+      <w:r>
+        <w:rPr>
+          <w:rStyle w:val="Refdenotaderodap"/>
+        </w:rPr>
+        <w:footnoteRef/>
+      </w:r>
+      <w:r>
+        <w:t xml:space="preserve"> </w:t>
+      </w:r>
+      <w:hyperlink r:id="rId9" w:history="1">
+        <w:r>
+          <w:rPr>
+            <w:rStyle w:val="Hyperlink"/>
+          </w:rPr>
+          <w:t>http://liballeg.org/</w:t>
+        </w:r>
+      </w:hyperlink>
+      <w:r>
+        <w:t xml:space="preserve"> </w:t>
+      </w:r>
+    </w:p>
+  </w:footnote>
+  <w:footnote w:id="10">
+    <w:p>
+      <w:pPr>
+        <w:pStyle w:val="Textodenotaderodap"/>
+      </w:pPr>
+      <w:r>
+        <w:rPr>
+          <w:rStyle w:val="Refdenotaderodap"/>
+        </w:rPr>
+        <w:footnoteRef/>
+      </w:r>
+      <w:r>
+        <w:t xml:space="preserve"> </w:t>
+      </w:r>
+      <w:hyperlink r:id="rId10" w:history="1">
+        <w:r>
+          <w:rPr>
+            <w:rStyle w:val="Hyperlink"/>
+          </w:rPr>
+          <w:t>https://github.com/cocos2d/cocos2d-x</w:t>
         </w:r>
       </w:hyperlink>
       <w:r>
@@ -7220,6 +8818,119 @@
     </w:lvl>
   </w:abstractNum>
   <w:abstractNum w:abstractNumId="14">
+    <w:nsid w:val="3B74131B"/>
+    <w:multiLevelType w:val="hybridMultilevel"/>
+    <w:tmpl w:val="3D44B59C"/>
+    <w:lvl w:ilvl="0" w:tplc="04160001">
+      <w:start w:val="1"/>
+      <w:numFmt w:val="bullet"/>
+      <w:lvlText w:val=""/>
+      <w:lvlJc w:val="left"/>
+      <w:pPr>
+        <w:ind w:left="1429" w:hanging="360"/>
+      </w:pPr>
+      <w:rPr>
+        <w:rFonts w:ascii="Symbol" w:hAnsi="Symbol" w:hint="default"/>
+      </w:rPr>
+    </w:lvl>
+    <w:lvl w:ilvl="1" w:tplc="04160003" w:tentative="1">
+      <w:start w:val="1"/>
+      <w:numFmt w:val="bullet"/>
+      <w:lvlText w:val="o"/>
+      <w:lvlJc w:val="left"/>
+      <w:pPr>
+        <w:ind w:left="2149" w:hanging="360"/>
+      </w:pPr>
+      <w:rPr>
+        <w:rFonts w:ascii="Courier New" w:hAnsi="Courier New" w:cs="Courier New" w:hint="default"/>
+      </w:rPr>
+    </w:lvl>
+    <w:lvl w:ilvl="2" w:tplc="04160005" w:tentative="1">
+      <w:start w:val="1"/>
+      <w:numFmt w:val="bullet"/>
+      <w:lvlText w:val=""/>
+      <w:lvlJc w:val="left"/>
+      <w:pPr>
+        <w:ind w:left="2869" w:hanging="360"/>
+      </w:pPr>
+      <w:rPr>
+        <w:rFonts w:ascii="Wingdings" w:hAnsi="Wingdings" w:hint="default"/>
+      </w:rPr>
+    </w:lvl>
+    <w:lvl w:ilvl="3" w:tplc="04160001" w:tentative="1">
+      <w:start w:val="1"/>
+      <w:numFmt w:val="bullet"/>
+      <w:lvlText w:val=""/>
+      <w:lvlJc w:val="left"/>
+      <w:pPr>
+        <w:ind w:left="3589" w:hanging="360"/>
+      </w:pPr>
+      <w:rPr>
+        <w:rFonts w:ascii="Symbol" w:hAnsi="Symbol" w:hint="default"/>
+      </w:rPr>
+    </w:lvl>
+    <w:lvl w:ilvl="4" w:tplc="04160003" w:tentative="1">
+      <w:start w:val="1"/>
+      <w:numFmt w:val="bullet"/>
+      <w:lvlText w:val="o"/>
+      <w:lvlJc w:val="left"/>
+      <w:pPr>
+        <w:ind w:left="4309" w:hanging="360"/>
+      </w:pPr>
+      <w:rPr>
+        <w:rFonts w:ascii="Courier New" w:hAnsi="Courier New" w:cs="Courier New" w:hint="default"/>
+      </w:rPr>
+    </w:lvl>
+    <w:lvl w:ilvl="5" w:tplc="04160005" w:tentative="1">
+      <w:start w:val="1"/>
+      <w:numFmt w:val="bullet"/>
+      <w:lvlText w:val=""/>
+      <w:lvlJc w:val="left"/>
+      <w:pPr>
+        <w:ind w:left="5029" w:hanging="360"/>
+      </w:pPr>
+      <w:rPr>
+        <w:rFonts w:ascii="Wingdings" w:hAnsi="Wingdings" w:hint="default"/>
+      </w:rPr>
+    </w:lvl>
+    <w:lvl w:ilvl="6" w:tplc="04160001" w:tentative="1">
+      <w:start w:val="1"/>
+      <w:numFmt w:val="bullet"/>
+      <w:lvlText w:val=""/>
+      <w:lvlJc w:val="left"/>
+      <w:pPr>
+        <w:ind w:left="5749" w:hanging="360"/>
+      </w:pPr>
+      <w:rPr>
+        <w:rFonts w:ascii="Symbol" w:hAnsi="Symbol" w:hint="default"/>
+      </w:rPr>
+    </w:lvl>
+    <w:lvl w:ilvl="7" w:tplc="04160003" w:tentative="1">
+      <w:start w:val="1"/>
+      <w:numFmt w:val="bullet"/>
+      <w:lvlText w:val="o"/>
+      <w:lvlJc w:val="left"/>
+      <w:pPr>
+        <w:ind w:left="6469" w:hanging="360"/>
+      </w:pPr>
+      <w:rPr>
+        <w:rFonts w:ascii="Courier New" w:hAnsi="Courier New" w:cs="Courier New" w:hint="default"/>
+      </w:rPr>
+    </w:lvl>
+    <w:lvl w:ilvl="8" w:tplc="04160005" w:tentative="1">
+      <w:start w:val="1"/>
+      <w:numFmt w:val="bullet"/>
+      <w:lvlText w:val=""/>
+      <w:lvlJc w:val="left"/>
+      <w:pPr>
+        <w:ind w:left="7189" w:hanging="360"/>
+      </w:pPr>
+      <w:rPr>
+        <w:rFonts w:ascii="Wingdings" w:hAnsi="Wingdings" w:hint="default"/>
+      </w:rPr>
+    </w:lvl>
+  </w:abstractNum>
+  <w:abstractNum w:abstractNumId="15">
     <w:nsid w:val="4AF558E3"/>
     <w:multiLevelType w:val="hybridMultilevel"/>
     <w:tmpl w:val="A006A888"/>
@@ -7359,7 +9070,7 @@
       </w:rPr>
     </w:lvl>
   </w:abstractNum>
-  <w:abstractNum w:abstractNumId="15">
+  <w:abstractNum w:abstractNumId="16">
     <w:nsid w:val="54337402"/>
     <w:multiLevelType w:val="multilevel"/>
     <w:tmpl w:val="73A86F40"/>
@@ -7472,7 +9183,7 @@
       </w:rPr>
     </w:lvl>
   </w:abstractNum>
-  <w:abstractNum w:abstractNumId="16">
+  <w:abstractNum w:abstractNumId="17">
     <w:nsid w:val="54DC39CE"/>
     <w:multiLevelType w:val="hybridMultilevel"/>
     <w:tmpl w:val="93F0F97A"/>
@@ -7612,7 +9323,7 @@
       </w:rPr>
     </w:lvl>
   </w:abstractNum>
-  <w:abstractNum w:abstractNumId="17">
+  <w:abstractNum w:abstractNumId="18">
     <w:nsid w:val="55527988"/>
     <w:multiLevelType w:val="multilevel"/>
     <w:tmpl w:val="633C5B3E"/>
@@ -7761,7 +9472,7 @@
       </w:rPr>
     </w:lvl>
   </w:abstractNum>
-  <w:abstractNum w:abstractNumId="18">
+  <w:abstractNum w:abstractNumId="19">
     <w:nsid w:val="664E1B3A"/>
     <w:multiLevelType w:val="singleLevel"/>
     <w:tmpl w:val="04160001"/>
@@ -7781,7 +9492,7 @@
       </w:rPr>
     </w:lvl>
   </w:abstractNum>
-  <w:abstractNum w:abstractNumId="19">
+  <w:abstractNum w:abstractNumId="20">
     <w:nsid w:val="6AFC24DA"/>
     <w:multiLevelType w:val="hybridMultilevel"/>
     <w:tmpl w:val="DCE60DC0"/>
@@ -7921,7 +9632,7 @@
       </w:rPr>
     </w:lvl>
   </w:abstractNum>
-  <w:abstractNum w:abstractNumId="20">
+  <w:abstractNum w:abstractNumId="21">
     <w:nsid w:val="6B07385C"/>
     <w:multiLevelType w:val="multilevel"/>
     <w:tmpl w:val="C032E3E6"/>
@@ -8070,7 +9781,7 @@
       </w:rPr>
     </w:lvl>
   </w:abstractNum>
-  <w:abstractNum w:abstractNumId="21">
+  <w:abstractNum w:abstractNumId="22">
     <w:nsid w:val="712A330B"/>
     <w:multiLevelType w:val="multilevel"/>
     <w:tmpl w:val="CFFC7FFA"/>
@@ -8183,7 +9894,7 @@
       </w:rPr>
     </w:lvl>
   </w:abstractNum>
-  <w:abstractNum w:abstractNumId="22">
+  <w:abstractNum w:abstractNumId="23">
     <w:nsid w:val="735D04A7"/>
     <w:multiLevelType w:val="singleLevel"/>
     <w:tmpl w:val="04160001"/>
@@ -8203,7 +9914,7 @@
       </w:rPr>
     </w:lvl>
   </w:abstractNum>
-  <w:abstractNum w:abstractNumId="23">
+  <w:abstractNum w:abstractNumId="24">
     <w:nsid w:val="754C2B7D"/>
     <w:multiLevelType w:val="singleLevel"/>
     <w:tmpl w:val="0416000F"/>
@@ -8220,7 +9931,7 @@
       </w:pPr>
     </w:lvl>
   </w:abstractNum>
-  <w:abstractNum w:abstractNumId="24">
+  <w:abstractNum w:abstractNumId="25">
     <w:nsid w:val="7BA1272B"/>
     <w:multiLevelType w:val="singleLevel"/>
     <w:tmpl w:val="04160001"/>
@@ -8241,7 +9952,7 @@
     </w:lvl>
   </w:abstractNum>
   <w:num w:numId="1">
-    <w:abstractNumId w:val="23"/>
+    <w:abstractNumId w:val="24"/>
   </w:num>
   <w:num w:numId="2">
     <w:abstractNumId w:val="7"/>
@@ -8250,25 +9961,25 @@
     <w:abstractNumId w:val="10"/>
   </w:num>
   <w:num w:numId="4">
-    <w:abstractNumId w:val="22"/>
+    <w:abstractNumId w:val="23"/>
   </w:num>
   <w:num w:numId="5">
     <w:abstractNumId w:val="6"/>
   </w:num>
   <w:num w:numId="6">
-    <w:abstractNumId w:val="24"/>
+    <w:abstractNumId w:val="25"/>
   </w:num>
   <w:num w:numId="7">
-    <w:abstractNumId w:val="18"/>
+    <w:abstractNumId w:val="19"/>
   </w:num>
   <w:num w:numId="8">
     <w:abstractNumId w:val="8"/>
   </w:num>
   <w:num w:numId="9">
-    <w:abstractNumId w:val="19"/>
+    <w:abstractNumId w:val="20"/>
   </w:num>
   <w:num w:numId="10">
-    <w:abstractNumId w:val="16"/>
+    <w:abstractNumId w:val="17"/>
   </w:num>
   <w:num w:numId="11">
     <w:abstractNumId w:val="13"/>
@@ -8277,7 +9988,7 @@
     <w:abstractNumId w:val="5"/>
   </w:num>
   <w:num w:numId="13">
-    <w:abstractNumId w:val="14"/>
+    <w:abstractNumId w:val="15"/>
   </w:num>
   <w:num w:numId="14">
     <w:abstractNumId w:val="11"/>
@@ -8286,7 +9997,7 @@
     <w:abstractNumId w:val="2"/>
   </w:num>
   <w:num w:numId="16">
-    <w:abstractNumId w:val="21"/>
+    <w:abstractNumId w:val="22"/>
   </w:num>
   <w:num w:numId="17">
     <w:abstractNumId w:val="1"/>
@@ -8298,22 +10009,25 @@
     <w:abstractNumId w:val="9"/>
   </w:num>
   <w:num w:numId="20">
-    <w:abstractNumId w:val="20"/>
+    <w:abstractNumId w:val="21"/>
   </w:num>
   <w:num w:numId="21">
     <w:abstractNumId w:val="4"/>
   </w:num>
   <w:num w:numId="22">
-    <w:abstractNumId w:val="17"/>
+    <w:abstractNumId w:val="18"/>
   </w:num>
   <w:num w:numId="23">
     <w:abstractNumId w:val="0"/>
   </w:num>
   <w:num w:numId="24">
-    <w:abstractNumId w:val="15"/>
+    <w:abstractNumId w:val="16"/>
   </w:num>
   <w:num w:numId="25">
     <w:abstractNumId w:val="12"/>
+  </w:num>
+  <w:num w:numId="26">
+    <w:abstractNumId w:val="14"/>
   </w:num>
 </w:numbering>
 </file>
@@ -9812,7 +11526,7 @@
 </file>
 
 <file path=customXml/item1.xml><?xml version="1.0" encoding="utf-8"?>
-<b:Sources xmlns:b="http://schemas.openxmlformats.org/officeDocument/2006/bibliography" xmlns="http://schemas.openxmlformats.org/officeDocument/2006/bibliography" SelectedStyle="\APASixthEditionOfficeOnline.xsl" StyleName="APA" Version="6">
+<b:Sources xmlns:b="http://schemas.openxmlformats.org/officeDocument/2006/bibliography" xmlns="http://schemas.openxmlformats.org/officeDocument/2006/bibliography" SelectedStyle="\ISO690.XSL" StyleName="ISO 690 - Primeiro Elemento e Data" Version="1987">
   <b:Source>
     <b:Tag>Fáb09</b:Tag>
     <b:SourceType>InternetSite</b:SourceType>
@@ -9835,7 +11549,7 @@
     <b:MonthAccessed>Novembro</b:MonthAccessed>
     <b:Month>Abril</b:Month>
     <b:Day>06</b:Day>
-    <b:RefOrder>10</b:RefOrder>
+    <b:RefOrder>17</b:RefOrder>
   </b:Source>
   <b:Source>
     <b:Tag>Bea05</b:Tag>
@@ -9907,7 +11621,7 @@
     <b:PeriodicalTitle>SIGCSE</b:PeriodicalTitle>
     <b:Year>2000</b:Year>
     <b:Month>Janeiro</b:Month>
-    <b:RefOrder>11</b:RefOrder>
+    <b:RefOrder>18</b:RefOrder>
   </b:Source>
   <b:Source>
     <b:Tag>Ama09</b:Tag>
@@ -9939,7 +11653,7 @@
     <b:PeriodicalTitle>Sandbox</b:PeriodicalTitle>
     <b:Year>2009</b:Year>
     <b:Month>Agosto</b:Month>
-    <b:RefOrder>12</b:RefOrder>
+    <b:RefOrder>19</b:RefOrder>
   </b:Source>
   <b:Source>
     <b:Tag>Kar01</b:Tag>
@@ -9959,7 +11673,7 @@
     <b:PeriodicalTitle>Consortium for Computing in Small Colleges</b:PeriodicalTitle>
     <b:Year>2001</b:Year>
     <b:Month>Dezembro</b:Month>
-    <b:RefOrder>13</b:RefOrder>
+    <b:RefOrder>20</b:RefOrder>
   </b:Source>
   <b:Source>
     <b:Tag>Cri10</b:Tag>
@@ -10008,7 +11722,7 @@
     <b:PeriodicalTitle>CLEI Eletronic Journal</b:PeriodicalTitle>
     <b:Year>2010</b:Year>
     <b:Month>Abril</b:Month>
-    <b:RefOrder>14</b:RefOrder>
+    <b:RefOrder>21</b:RefOrder>
   </b:Source>
   <b:Source>
     <b:Tag>Tif08</b:Tag>
@@ -10072,7 +11786,7 @@
     <b:PeriodicalTitle>Computer Graphics Forum</b:PeriodicalTitle>
     <b:Year>2010</b:Year>
     <b:Month>Agosto</b:Month>
-    <b:RefOrder>16</b:RefOrder>
+    <b:RefOrder>22</b:RefOrder>
   </b:Source>
   <b:Source>
     <b:Tag>Tif07</b:Tag>
@@ -10108,7 +11822,7 @@
     <b:PeriodicalTitle>ITiCSE</b:PeriodicalTitle>
     <b:Year>2007</b:Year>
     <b:Month>Junho</b:Month>
-    <b:RefOrder>17</b:RefOrder>
+    <b:RefOrder>14</b:RefOrder>
   </b:Source>
   <b:Source>
     <b:Tag>Ron05</b:Tag>
@@ -10140,7 +11854,7 @@
     <b:PeriodicalTitle>SIGCSE</b:PeriodicalTitle>
     <b:Year>2005</b:Year>
     <b:Month>Fevereiro</b:Month>
-    <b:RefOrder>18</b:RefOrder>
+    <b:RefOrder>23</b:RefOrder>
   </b:Source>
   <b:Source>
     <b:Tag>Fan14</b:Tag>
@@ -10168,7 +11882,7 @@
     <b:PeriodicalTitle>European Scientific Journal</b:PeriodicalTitle>
     <b:Year>2014</b:Year>
     <b:Month>Agosto</b:Month>
-    <b:RefOrder>19</b:RefOrder>
+    <b:RefOrder>24</b:RefOrder>
   </b:Source>
   <b:Source>
     <b:Tag>Jes06</b:Tag>
@@ -10192,7 +11906,7 @@
     <b:PeriodicalTitle>SIGCSE</b:PeriodicalTitle>
     <b:Year>2006</b:Year>
     <b:Month>Março</b:Month>
-    <b:RefOrder>20</b:RefOrder>
+    <b:RefOrder>25</b:RefOrder>
   </b:Source>
   <b:Source>
     <b:Tag>Cai07</b:Tag>
@@ -10220,7 +11934,7 @@
     <b:PeriodicalTitle>CHI</b:PeriodicalTitle>
     <b:Year>2007</b:Year>
     <b:Month>Abril</b:Month>
-    <b:RefOrder>21</b:RefOrder>
+    <b:RefOrder>26</b:RefOrder>
   </b:Source>
   <b:Source>
     <b:Tag>Wal11</b:Tag>
@@ -10245,7 +11959,7 @@
     <b:URL>https://www.gamasutra.com/blogs/RobertWalker/20110213/88888/Computer_Science_Vs_Game_Development_or_Which_Degree_Should_I_Get.php</b:URL>
     <b:YearAccessed>2017</b:YearAccessed>
     <b:MonthAccessed>Novembro</b:MonthAccessed>
-    <b:RefOrder>22</b:RefOrder>
+    <b:RefOrder>27</b:RefOrder>
   </b:Source>
   <b:Source>
     <b:Tag>Leu07</b:Tag>
@@ -10269,7 +11983,7 @@
     <b:Year>2007</b:Year>
     <b:Month>Março</b:Month>
     <b:PeriodicalTitle>SIGCSE</b:PeriodicalTitle>
-    <b:RefOrder>23</b:RefOrder>
+    <b:RefOrder>16</b:RefOrder>
   </b:Source>
   <b:Source>
     <b:Tag>Jen07</b:Tag>
@@ -10360,7 +12074,7 @@
     <b:Year>2013</b:Year>
     <b:Publisher>Course Technology</b:Publisher>
     <b:Volume>IV</b:Volume>
-    <b:RefOrder>24</b:RefOrder>
+    <b:RefOrder>28</b:RefOrder>
   </b:Source>
   <b:Source>
     <b:Tag>Jas09</b:Tag>
@@ -10379,7 +12093,7 @@
         </b:NameList>
       </b:Author>
     </b:Author>
-    <b:RefOrder>25</b:RefOrder>
+    <b:RefOrder>7</b:RefOrder>
   </b:Source>
   <b:Source>
     <b:Tag>Ebe05</b:Tag>
@@ -10399,7 +12113,7 @@
       </b:Author>
     </b:Author>
     <b:Publisher>Elsevier</b:Publisher>
-    <b:RefOrder>26</b:RefOrder>
+    <b:RefOrder>8</b:RefOrder>
   </b:Source>
   <b:Source>
     <b:Tag>Mic05</b:Tag>
@@ -10422,7 +12136,7 @@
     <b:Title>Serious Games: Games That Educate, Train, and Inform</b:Title>
     <b:Year>2005 </b:Year>
     <b:Publisher>Muska &amp; Lipman</b:Publisher>
-    <b:RefOrder>6</b:RefOrder>
+    <b:RefOrder>9</b:RefOrder>
   </b:Source>
   <b:Source>
     <b:Tag>Ute09</b:Tag>
@@ -10449,7 +12163,7 @@
         </b:NameList>
       </b:Author>
     </b:Author>
-    <b:RefOrder>7</b:RefOrder>
+    <b:RefOrder>10</b:RefOrder>
   </b:Source>
   <b:Source>
     <b:Tag>App06</b:Tag>
@@ -10469,7 +12183,7 @@
     </b:Author>
     <b:PeriodicalTitle>Sage Publications</b:PeriodicalTitle>
     <b:Month>Março</b:Month>
-    <b:RefOrder>8</b:RefOrder>
+    <b:RefOrder>11</b:RefOrder>
   </b:Source>
   <b:Source>
     <b:Tag>Rog14</b:Tag>
@@ -10488,7 +12202,7 @@
     <b:Title>Level up!: the guide to great video game design</b:Title>
     <b:Year>2014</b:Year>
     <b:Publisher>Wiley</b:Publisher>
-    <b:RefOrder>9</b:RefOrder>
+    <b:RefOrder>12</b:RefOrder>
   </b:Source>
   <b:Source>
     <b:Tag>Eri05</b:Tag>
@@ -10512,13 +12226,32 @@
     <b:Year>2005</b:Year>
     <b:Publisher>Elsevier</b:Publisher>
     <b:Edition>IV</b:Edition>
-    <b:RefOrder>27</b:RefOrder>
+    <b:RefOrder>6</b:RefOrder>
+  </b:Source>
+  <b:Source>
+    <b:Tag>Hui12</b:Tag>
+    <b:SourceType>Book</b:SourceType>
+    <b:Guid>{391B2EBD-787F-43F5-BEDD-4F1ADBA6CDC6}</b:Guid>
+    <b:Author>
+      <b:Author>
+        <b:NameList>
+          <b:Person>
+            <b:Last>Huizinga</b:Last>
+            <b:First>Johan</b:First>
+          </b:Person>
+        </b:NameList>
+      </b:Author>
+    </b:Author>
+    <b:Title>Homo ludens</b:Title>
+    <b:Year>2012</b:Year>
+    <b:Publisher>Perspectiva</b:Publisher>
+    <b:RefOrder>13</b:RefOrder>
   </b:Source>
 </b:Sources>
 </file>
 
 <file path=customXml/itemProps1.xml><?xml version="1.0" encoding="utf-8"?>
-<ds:datastoreItem xmlns:ds="http://schemas.openxmlformats.org/officeDocument/2006/customXml" ds:itemID="{1972AD04-3919-4327-B4BF-3E4983E633D3}">
+<ds:datastoreItem xmlns:ds="http://schemas.openxmlformats.org/officeDocument/2006/customXml" ds:itemID="{F71FB11A-48D3-4405-A363-5C07A7632377}">
   <ds:schemaRefs>
     <ds:schemaRef ds:uri="http://schemas.openxmlformats.org/officeDocument/2006/bibliography"/>
   </ds:schemaRefs>

</xml_diff>

<commit_message>
Revisao Bibliografica WIP 3
</commit_message>
<xml_diff>
--- a/Monografia.docx
+++ b/Monografia.docx
@@ -3582,12 +3582,7 @@
         </w:sdtContent>
       </w:sdt>
       <w:r>
-        <w:t xml:space="preserve"> existem 7 motivos principais para que 30% a 40% dos estudantes de Ciências de Computação larguem o curso no primeiro ou no</w:t>
-      </w:r>
-      <w:bookmarkStart w:id="41" w:name="_GoBack"/>
-      <w:bookmarkEnd w:id="41"/>
-      <w:r>
-        <w:t xml:space="preserve"> segundo ano. Outro artigo </w:t>
+        <w:t xml:space="preserve"> existem 7 motivos principais para que 30% a 40% dos estudantes de Ciências de Computação larguem o curso no primeiro ou no segundo ano. Outro artigo </w:t>
       </w:r>
       <w:sdt>
         <w:sdtPr>
@@ -3969,18 +3964,19 @@
       <w:pPr>
         <w:pStyle w:val="Ttulo2"/>
       </w:pPr>
-      <w:bookmarkStart w:id="42" w:name="_Toc223175054"/>
-      <w:bookmarkStart w:id="43" w:name="_Toc223880333"/>
-      <w:bookmarkStart w:id="44" w:name="_Toc238540336"/>
-      <w:bookmarkStart w:id="45" w:name="_Toc240449896"/>
-      <w:bookmarkStart w:id="46" w:name="_Toc240451391"/>
-      <w:bookmarkStart w:id="47" w:name="_Toc240451554"/>
-      <w:bookmarkStart w:id="48" w:name="_Toc240451724"/>
-      <w:bookmarkStart w:id="49" w:name="_Toc498887887"/>
-      <w:bookmarkStart w:id="50" w:name="_Toc499132199"/>
+      <w:bookmarkStart w:id="41" w:name="_Toc223175054"/>
+      <w:bookmarkStart w:id="42" w:name="_Toc223880333"/>
+      <w:bookmarkStart w:id="43" w:name="_Toc238540336"/>
+      <w:bookmarkStart w:id="44" w:name="_Toc240449896"/>
+      <w:bookmarkStart w:id="45" w:name="_Toc240451391"/>
+      <w:bookmarkStart w:id="46" w:name="_Toc240451554"/>
+      <w:bookmarkStart w:id="47" w:name="_Toc240451724"/>
+      <w:bookmarkStart w:id="48" w:name="_Toc498887887"/>
+      <w:bookmarkStart w:id="49" w:name="_Toc499132199"/>
       <w:r>
         <w:t>1.2. Objetivos</w:t>
       </w:r>
+      <w:bookmarkEnd w:id="41"/>
       <w:bookmarkEnd w:id="42"/>
       <w:bookmarkEnd w:id="43"/>
       <w:bookmarkEnd w:id="44"/>
@@ -3989,7 +3985,6 @@
       <w:bookmarkEnd w:id="47"/>
       <w:bookmarkEnd w:id="48"/>
       <w:bookmarkEnd w:id="49"/>
-      <w:bookmarkEnd w:id="50"/>
     </w:p>
     <w:p>
       <w:r>
@@ -4174,30 +4169,30 @@
       <w:pPr>
         <w:pStyle w:val="Ttulo2"/>
       </w:pPr>
-      <w:bookmarkStart w:id="51" w:name="_Toc223175055"/>
-      <w:bookmarkStart w:id="52" w:name="_Toc223880334"/>
-      <w:bookmarkStart w:id="53" w:name="_Toc238540337"/>
-      <w:bookmarkStart w:id="54" w:name="_Toc240449897"/>
-      <w:bookmarkStart w:id="55" w:name="_Toc240451392"/>
-      <w:bookmarkStart w:id="56" w:name="_Toc240451555"/>
-      <w:bookmarkStart w:id="57" w:name="_Toc240451725"/>
-      <w:bookmarkStart w:id="58" w:name="_Toc498887888"/>
-      <w:bookmarkStart w:id="59" w:name="_Toc499132200"/>
+      <w:bookmarkStart w:id="50" w:name="_Toc223175055"/>
+      <w:bookmarkStart w:id="51" w:name="_Toc223880334"/>
+      <w:bookmarkStart w:id="52" w:name="_Toc238540337"/>
+      <w:bookmarkStart w:id="53" w:name="_Toc240449897"/>
+      <w:bookmarkStart w:id="54" w:name="_Toc240451392"/>
+      <w:bookmarkStart w:id="55" w:name="_Toc240451555"/>
+      <w:bookmarkStart w:id="56" w:name="_Toc240451725"/>
+      <w:bookmarkStart w:id="57" w:name="_Toc498887888"/>
+      <w:bookmarkStart w:id="58" w:name="_Toc499132200"/>
       <w:r>
         <w:t>1.3. Organização d</w:t>
       </w:r>
+      <w:bookmarkEnd w:id="50"/>
       <w:bookmarkEnd w:id="51"/>
       <w:bookmarkEnd w:id="52"/>
+      <w:r>
+        <w:t>a Monografia</w:t>
+      </w:r>
       <w:bookmarkEnd w:id="53"/>
-      <w:r>
-        <w:t>a Monografia</w:t>
-      </w:r>
       <w:bookmarkEnd w:id="54"/>
       <w:bookmarkEnd w:id="55"/>
       <w:bookmarkEnd w:id="56"/>
       <w:bookmarkEnd w:id="57"/>
       <w:bookmarkEnd w:id="58"/>
-      <w:bookmarkEnd w:id="59"/>
     </w:p>
     <w:p>
       <w:r>
@@ -4218,24 +4213,25 @@
       <w:r>
         <w:br w:type="page"/>
       </w:r>
-      <w:bookmarkStart w:id="60" w:name="_Toc19248589"/>
-      <w:bookmarkStart w:id="61" w:name="_Toc223175056"/>
-      <w:bookmarkStart w:id="62" w:name="_Toc223880335"/>
-      <w:bookmarkStart w:id="63" w:name="_Toc238540338"/>
-      <w:bookmarkStart w:id="64" w:name="_Toc240449898"/>
-      <w:bookmarkStart w:id="65" w:name="_Toc240451393"/>
-      <w:bookmarkStart w:id="66" w:name="_Toc240451556"/>
-      <w:bookmarkStart w:id="67" w:name="_Toc240451726"/>
-      <w:bookmarkStart w:id="68" w:name="_Toc498887889"/>
-      <w:bookmarkStart w:id="69" w:name="_Toc499132201"/>
+      <w:bookmarkStart w:id="59" w:name="_Toc19248589"/>
+      <w:bookmarkStart w:id="60" w:name="_Toc223175056"/>
+      <w:bookmarkStart w:id="61" w:name="_Toc223880335"/>
+      <w:bookmarkStart w:id="62" w:name="_Toc238540338"/>
+      <w:bookmarkStart w:id="63" w:name="_Toc240449898"/>
+      <w:bookmarkStart w:id="64" w:name="_Toc240451393"/>
+      <w:bookmarkStart w:id="65" w:name="_Toc240451556"/>
+      <w:bookmarkStart w:id="66" w:name="_Toc240451726"/>
+      <w:bookmarkStart w:id="67" w:name="_Toc498887889"/>
+      <w:bookmarkStart w:id="68" w:name="_Toc499132201"/>
       <w:r>
         <w:lastRenderedPageBreak/>
         <w:t xml:space="preserve">CAPÍTULO 2: </w:t>
       </w:r>
+      <w:bookmarkEnd w:id="59"/>
+      <w:r>
+        <w:t>REVISÃO BIBLIOGRÁFICA</w:t>
+      </w:r>
       <w:bookmarkEnd w:id="60"/>
-      <w:r>
-        <w:t>REVISÃO BIBLIOGRÁFICA</w:t>
-      </w:r>
       <w:bookmarkEnd w:id="61"/>
       <w:bookmarkEnd w:id="62"/>
       <w:bookmarkEnd w:id="63"/>
@@ -4244,25 +4240,25 @@
       <w:bookmarkEnd w:id="66"/>
       <w:bookmarkEnd w:id="67"/>
       <w:bookmarkEnd w:id="68"/>
+    </w:p>
+    <w:p>
+      <w:pPr>
+        <w:pStyle w:val="Ttulo2"/>
+      </w:pPr>
+      <w:bookmarkStart w:id="69" w:name="_Toc19248590"/>
+      <w:bookmarkStart w:id="70" w:name="_Toc223175057"/>
+      <w:bookmarkStart w:id="71" w:name="_Toc223880336"/>
+      <w:bookmarkStart w:id="72" w:name="_Toc238540339"/>
+      <w:bookmarkStart w:id="73" w:name="_Toc240449899"/>
+      <w:bookmarkStart w:id="74" w:name="_Toc240451394"/>
+      <w:bookmarkStart w:id="75" w:name="_Toc240451557"/>
+      <w:bookmarkStart w:id="76" w:name="_Toc240451727"/>
+      <w:bookmarkStart w:id="77" w:name="_Toc498887890"/>
+      <w:bookmarkStart w:id="78" w:name="_Toc499132202"/>
+      <w:r>
+        <w:t>2.1. Considerações Iniciais</w:t>
+      </w:r>
       <w:bookmarkEnd w:id="69"/>
-    </w:p>
-    <w:p>
-      <w:pPr>
-        <w:pStyle w:val="Ttulo2"/>
-      </w:pPr>
-      <w:bookmarkStart w:id="70" w:name="_Toc19248590"/>
-      <w:bookmarkStart w:id="71" w:name="_Toc223175057"/>
-      <w:bookmarkStart w:id="72" w:name="_Toc223880336"/>
-      <w:bookmarkStart w:id="73" w:name="_Toc238540339"/>
-      <w:bookmarkStart w:id="74" w:name="_Toc240449899"/>
-      <w:bookmarkStart w:id="75" w:name="_Toc240451394"/>
-      <w:bookmarkStart w:id="76" w:name="_Toc240451557"/>
-      <w:bookmarkStart w:id="77" w:name="_Toc240451727"/>
-      <w:bookmarkStart w:id="78" w:name="_Toc498887890"/>
-      <w:bookmarkStart w:id="79" w:name="_Toc499132202"/>
-      <w:r>
-        <w:t>2.1. Considerações Iniciais</w:t>
-      </w:r>
       <w:bookmarkEnd w:id="70"/>
       <w:bookmarkEnd w:id="71"/>
       <w:bookmarkEnd w:id="72"/>
@@ -4272,7 +4268,6 @@
       <w:bookmarkEnd w:id="76"/>
       <w:bookmarkEnd w:id="77"/>
       <w:bookmarkEnd w:id="78"/>
-      <w:bookmarkEnd w:id="79"/>
     </w:p>
     <w:p>
       <w:r>
@@ -4744,32 +4739,32 @@
       <w:pPr>
         <w:pStyle w:val="Ttulo2"/>
       </w:pPr>
-      <w:bookmarkStart w:id="80" w:name="_Toc19248594"/>
-      <w:bookmarkStart w:id="81" w:name="_Toc223175058"/>
-      <w:bookmarkStart w:id="82" w:name="_Toc223880337"/>
-      <w:bookmarkStart w:id="83" w:name="_Toc238540340"/>
-      <w:bookmarkStart w:id="84" w:name="_Toc240449900"/>
-      <w:bookmarkStart w:id="85" w:name="_Toc240451395"/>
-      <w:bookmarkStart w:id="86" w:name="_Toc240451558"/>
-      <w:bookmarkStart w:id="87" w:name="_Toc240451728"/>
-      <w:bookmarkStart w:id="88" w:name="_Toc498887891"/>
-      <w:bookmarkStart w:id="89" w:name="_Toc499132203"/>
+      <w:bookmarkStart w:id="79" w:name="_Toc19248594"/>
+      <w:bookmarkStart w:id="80" w:name="_Toc223175058"/>
+      <w:bookmarkStart w:id="81" w:name="_Toc223880337"/>
+      <w:bookmarkStart w:id="82" w:name="_Toc238540340"/>
+      <w:bookmarkStart w:id="83" w:name="_Toc240449900"/>
+      <w:bookmarkStart w:id="84" w:name="_Toc240451395"/>
+      <w:bookmarkStart w:id="85" w:name="_Toc240451558"/>
+      <w:bookmarkStart w:id="86" w:name="_Toc240451728"/>
+      <w:bookmarkStart w:id="87" w:name="_Toc498887891"/>
+      <w:bookmarkStart w:id="88" w:name="_Toc499132203"/>
       <w:r>
         <w:t xml:space="preserve">2.2. </w:t>
       </w:r>
+      <w:bookmarkEnd w:id="79"/>
       <w:bookmarkEnd w:id="80"/>
       <w:bookmarkEnd w:id="81"/>
       <w:bookmarkEnd w:id="82"/>
+      <w:r>
+        <w:t>Conceitos e Técnicas Relevantes</w:t>
+      </w:r>
       <w:bookmarkEnd w:id="83"/>
-      <w:r>
-        <w:t>Conceitos e Técnicas Relevantes</w:t>
-      </w:r>
       <w:bookmarkEnd w:id="84"/>
       <w:bookmarkEnd w:id="85"/>
       <w:bookmarkEnd w:id="86"/>
       <w:bookmarkEnd w:id="87"/>
       <w:bookmarkEnd w:id="88"/>
-      <w:bookmarkEnd w:id="89"/>
     </w:p>
     <w:p>
       <w:pPr>
@@ -5291,41 +5286,139 @@
     </w:p>
     <w:p>
       <w:r>
-        <w:t xml:space="preserve">Gênero de jogos está </w:t>
+        <w:t xml:space="preserve">Gêneros de jogos tem sua própria classificação e delas derivam vários subgêneros e assim por diante. O tipo de jogo está relacionado com as mecânicas principais, a </w:t>
+      </w:r>
+      <w:proofErr w:type="spellStart"/>
+      <w:r>
+        <w:t>jogabilidade</w:t>
+      </w:r>
+      <w:proofErr w:type="spellEnd"/>
+      <w:r>
+        <w:t xml:space="preserve">, a arte, câmera e diversos fatores. O primeiro capítulo do livro </w:t>
+      </w:r>
+      <w:sdt>
+        <w:sdtPr>
+          <w:id w:val="1956290612"/>
+          <w:citation/>
+        </w:sdtPr>
+        <w:sdtContent>
+          <w:r>
+            <w:fldChar w:fldCharType="begin"/>
+          </w:r>
+          <w:r>
+            <w:instrText xml:space="preserve"> CITATION Jas09 \l 1046 </w:instrText>
+          </w:r>
+          <w:r>
+            <w:fldChar w:fldCharType="separate"/>
+          </w:r>
+          <w:r>
+            <w:rPr>
+              <w:noProof/>
+            </w:rPr>
+            <w:t>(Gregory, 2009)</w:t>
+          </w:r>
+          <w:r>
+            <w:fldChar w:fldCharType="end"/>
+          </w:r>
+        </w:sdtContent>
+      </w:sdt>
+      <w:r>
+        <w:t xml:space="preserve"> </w:t>
+      </w:r>
+      <w:r>
+        <w:lastRenderedPageBreak/>
+        <w:t xml:space="preserve">dá uma ideia de quais são os principais gêneros e o necessário para desenvolvê-los. Para mais gêneros e subgêneros, outro livro </w:t>
+      </w:r>
+      <w:sdt>
+        <w:sdtPr>
+          <w:id w:val="1229346308"/>
+          <w:citation/>
+        </w:sdtPr>
+        <w:sdtContent>
+          <w:r>
+            <w:fldChar w:fldCharType="begin"/>
+          </w:r>
+          <w:r>
+            <w:instrText xml:space="preserve"> CITATION Chr11 \l 1046 </w:instrText>
+          </w:r>
+          <w:r>
+            <w:fldChar w:fldCharType="separate"/>
+          </w:r>
+          <w:r>
+            <w:rPr>
+              <w:noProof/>
+            </w:rPr>
+            <w:t>(Crawford, 2011)</w:t>
+          </w:r>
+          <w:r>
+            <w:fldChar w:fldCharType="end"/>
+          </w:r>
+        </w:sdtContent>
+      </w:sdt>
+      <w:r>
+        <w:t xml:space="preserve"> e </w:t>
+      </w:r>
+      <w:sdt>
+        <w:sdtPr>
+          <w:id w:val="-1791047150"/>
+          <w:citation/>
+        </w:sdtPr>
+        <w:sdtContent>
+          <w:r>
+            <w:fldChar w:fldCharType="begin"/>
+          </w:r>
+          <w:r>
+            <w:instrText xml:space="preserve"> CITATION App06 \l 1046 </w:instrText>
+          </w:r>
+          <w:r>
+            <w:fldChar w:fldCharType="separate"/>
+          </w:r>
+          <w:r>
+            <w:rPr>
+              <w:noProof/>
+            </w:rPr>
+            <w:t>(Apperley, 2006)</w:t>
+          </w:r>
+          <w:r>
+            <w:fldChar w:fldCharType="end"/>
+          </w:r>
+        </w:sdtContent>
+      </w:sdt>
+      <w:r>
+        <w:t xml:space="preserve"> que tem uma visão mais aprofundada e crítica do assunto.</w:t>
       </w:r>
     </w:p>
     <w:p>
       <w:pPr>
         <w:pStyle w:val="Ttulo2"/>
       </w:pPr>
-      <w:bookmarkStart w:id="90" w:name="_Toc223175061"/>
-      <w:bookmarkStart w:id="91" w:name="_Toc223880340"/>
-      <w:bookmarkStart w:id="92" w:name="_Toc238540343"/>
-      <w:bookmarkStart w:id="93" w:name="_Toc240449901"/>
-      <w:bookmarkStart w:id="94" w:name="_Toc240451396"/>
-      <w:bookmarkStart w:id="95" w:name="_Toc240451559"/>
-      <w:bookmarkStart w:id="96" w:name="_Toc240451729"/>
-      <w:bookmarkStart w:id="97" w:name="_Toc498887892"/>
-      <w:bookmarkStart w:id="98" w:name="_Toc499132204"/>
-      <w:r>
-        <w:lastRenderedPageBreak/>
+      <w:bookmarkStart w:id="89" w:name="_Toc223175061"/>
+      <w:bookmarkStart w:id="90" w:name="_Toc223880340"/>
+      <w:bookmarkStart w:id="91" w:name="_Toc238540343"/>
+      <w:bookmarkStart w:id="92" w:name="_Toc240449901"/>
+      <w:bookmarkStart w:id="93" w:name="_Toc240451396"/>
+      <w:bookmarkStart w:id="94" w:name="_Toc240451559"/>
+      <w:bookmarkStart w:id="95" w:name="_Toc240451729"/>
+      <w:bookmarkStart w:id="96" w:name="_Toc498887892"/>
+      <w:bookmarkStart w:id="97" w:name="_Toc499132204"/>
+      <w:r>
         <w:t>2.3</w:t>
       </w:r>
       <w:r>
         <w:t xml:space="preserve"> </w:t>
       </w:r>
+      <w:bookmarkEnd w:id="89"/>
       <w:bookmarkEnd w:id="90"/>
       <w:bookmarkEnd w:id="91"/>
+      <w:r>
+        <w:t>Trabalhos Relacionados</w:t>
+      </w:r>
       <w:bookmarkEnd w:id="92"/>
-      <w:r>
-        <w:t>Trabalhos Relacionados</w:t>
-      </w:r>
       <w:bookmarkEnd w:id="93"/>
       <w:bookmarkEnd w:id="94"/>
       <w:bookmarkEnd w:id="95"/>
       <w:bookmarkEnd w:id="96"/>
       <w:bookmarkEnd w:id="97"/>
-      <w:bookmarkEnd w:id="98"/>
     </w:p>
     <w:p>
       <w:r>
@@ -5392,7 +5485,28 @@
         </w:sdtContent>
       </w:sdt>
       <w:r>
-        <w:t xml:space="preserve"> que usam diferentes ferramentas para ensinar básico de programação na Universidade </w:t>
+        <w:t xml:space="preserve"> que </w:t>
+      </w:r>
+      <w:r>
+        <w:t>fazem uso de dois jogos educacionais criados pelos orientados para ensinar básico de programação</w:t>
+      </w:r>
+      <w:r>
+        <w:t>.</w:t>
+      </w:r>
+      <w:r>
+        <w:t xml:space="preserve"> O projeto, chamado Game2Learn, tem como objetivo criar jogos educacionais e plataformas de aprendizado focados em </w:t>
+      </w:r>
+      <w:r>
+        <w:rPr>
+          <w:i/>
+        </w:rPr>
+        <w:t>game design</w:t>
+      </w:r>
+      <w:r>
+        <w:t xml:space="preserve"> e apresentar para alunos de disciplinas do primeiro ano da </w:t>
+      </w:r>
+      <w:r>
+        <w:t xml:space="preserve">Universidade </w:t>
       </w:r>
       <w:r>
         <w:t xml:space="preserve">do Norte da Califórnia em </w:t>
@@ -5403,6 +5517,8 @@
       <w:r>
         <w:t>.</w:t>
       </w:r>
+      <w:bookmarkStart w:id="98" w:name="_GoBack"/>
+      <w:bookmarkEnd w:id="98"/>
     </w:p>
     <w:p>
       <w:r>
@@ -5434,7 +5550,200 @@
           </w:r>
         </w:sdtContent>
       </w:sdt>
-    </w:p>
+      <w:r>
+        <w:t xml:space="preserve"> descreve o processo de ensino de uma matéria introdutória durante um ano usando jogos. Nesse exemplo, o autor faz uso de Flash e </w:t>
+      </w:r>
+      <w:proofErr w:type="spellStart"/>
+      <w:r>
+        <w:t>ActionScript</w:t>
+      </w:r>
+      <w:proofErr w:type="spellEnd"/>
+      <w:r>
+        <w:t>, que atualmente estão em desuso, pula para programação orientada a objeto (C++) e introduz conceitos de computação gráfica (</w:t>
+      </w:r>
+      <w:proofErr w:type="spellStart"/>
+      <w:r>
+        <w:t>OpenGL</w:t>
+      </w:r>
+      <w:proofErr w:type="spellEnd"/>
+      <w:r>
+        <w:t>) aos alunos.</w:t>
+      </w:r>
+    </w:p>
+    <w:p>
+      <w:r>
+        <w:t xml:space="preserve">Não só em Denver, mas nesse artigo </w:t>
+      </w:r>
+      <w:sdt>
+        <w:sdtPr>
+          <w:id w:val="-531041866"/>
+          <w:citation/>
+        </w:sdtPr>
+        <w:sdtContent>
+          <w:r>
+            <w:fldChar w:fldCharType="begin"/>
+          </w:r>
+          <w:r>
+            <w:instrText xml:space="preserve"> CITATION Ran00 \l 1046 </w:instrText>
+          </w:r>
+          <w:r>
+            <w:fldChar w:fldCharType="separate"/>
+          </w:r>
+          <w:r>
+            <w:rPr>
+              <w:noProof/>
+            </w:rPr>
+            <w:t>(Jones, 2000)</w:t>
+          </w:r>
+          <w:r>
+            <w:fldChar w:fldCharType="end"/>
+          </w:r>
+        </w:sdtContent>
+      </w:sdt>
+      <w:r>
+        <w:t xml:space="preserve"> o autor faz uso de Java 1.2 e não só aplica conceitos básicos de desenvolvimento de jogos e motores, como </w:t>
+      </w:r>
+      <w:r>
+        <w:rPr>
+          <w:i/>
+        </w:rPr>
+        <w:t xml:space="preserve">game loop, input </w:t>
+      </w:r>
+      <w:r>
+        <w:t>e</w:t>
+      </w:r>
+      <w:r>
+        <w:t xml:space="preserve"> gráficos bidimensionais, como aborda conceitos mais avançados como física, </w:t>
+      </w:r>
+      <w:r>
+        <w:rPr>
+          <w:i/>
+        </w:rPr>
+        <w:t xml:space="preserve">3D pipeline, </w:t>
+      </w:r>
+      <w:proofErr w:type="spellStart"/>
+      <w:r>
+        <w:rPr>
+          <w:i/>
+        </w:rPr>
+        <w:t>binary</w:t>
+      </w:r>
+      <w:proofErr w:type="spellEnd"/>
+      <w:r>
+        <w:rPr>
+          <w:i/>
+        </w:rPr>
+        <w:t xml:space="preserve"> </w:t>
+      </w:r>
+      <w:proofErr w:type="spellStart"/>
+      <w:r>
+        <w:rPr>
+          <w:i/>
+        </w:rPr>
+        <w:t>space</w:t>
+      </w:r>
+      <w:proofErr w:type="spellEnd"/>
+      <w:r>
+        <w:rPr>
+          <w:i/>
+        </w:rPr>
+        <w:t xml:space="preserve"> </w:t>
+      </w:r>
+      <w:proofErr w:type="spellStart"/>
+      <w:r>
+        <w:rPr>
+          <w:i/>
+        </w:rPr>
+        <w:t>partition</w:t>
+      </w:r>
+      <w:proofErr w:type="spellEnd"/>
+      <w:r>
+        <w:rPr>
+          <w:i/>
+        </w:rPr>
+        <w:t xml:space="preserve"> </w:t>
+      </w:r>
+      <w:proofErr w:type="spellStart"/>
+      <w:r>
+        <w:rPr>
+          <w:i/>
+        </w:rPr>
+        <w:t>tree</w:t>
+      </w:r>
+      <w:proofErr w:type="spellEnd"/>
+      <w:r>
+        <w:t xml:space="preserve"> entre outros tópicos. Esse trabalho é extremamente desatualizado, porém é de quando o ensino usando jogos estava no </w:t>
+      </w:r>
+      <w:proofErr w:type="spellStart"/>
+      <w:r>
+        <w:t>ínicio</w:t>
+      </w:r>
+      <w:proofErr w:type="spellEnd"/>
+      <w:r>
+        <w:t xml:space="preserve">. No artigo, o autor cita 4 outros cursos oferecidos em universidades diferentes na mesma época (ver 1. Background). Infelizmente não foi possível recuperar as referências. Da mesma época temos </w:t>
+      </w:r>
+      <w:sdt>
+        <w:sdtPr>
+          <w:id w:val="-1030027248"/>
+          <w:citation/>
+        </w:sdtPr>
+        <w:sdtContent>
+          <w:r>
+            <w:fldChar w:fldCharType="begin"/>
+          </w:r>
+          <w:r>
+            <w:instrText xml:space="preserve"> CITATION Kar01 \l 1046 </w:instrText>
+          </w:r>
+          <w:r>
+            <w:fldChar w:fldCharType="separate"/>
+          </w:r>
+          <w:r>
+            <w:rPr>
+              <w:noProof/>
+            </w:rPr>
+            <w:t>(Becker, 2001)</w:t>
+          </w:r>
+          <w:r>
+            <w:fldChar w:fldCharType="end"/>
+          </w:r>
+        </w:sdtContent>
+      </w:sdt>
+      <w:r>
+        <w:t xml:space="preserve"> que conta a experiência de </w:t>
+      </w:r>
+      <w:r>
+        <w:t xml:space="preserve">atribuição de duas tarefas (um </w:t>
+      </w:r>
+      <w:proofErr w:type="spellStart"/>
+      <w:r>
+        <w:t>Minesweeper</w:t>
+      </w:r>
+      <w:proofErr w:type="spellEnd"/>
+      <w:r>
+        <w:rPr>
+          <w:rStyle w:val="Refdenotaderodap"/>
+        </w:rPr>
+        <w:footnoteReference w:id="11"/>
+      </w:r>
+      <w:r>
+        <w:t xml:space="preserve"> e um </w:t>
+      </w:r>
+      <w:proofErr w:type="spellStart"/>
+      <w:r>
+        <w:t>Asteroids</w:t>
+      </w:r>
+      <w:proofErr w:type="spellEnd"/>
+      <w:r>
+        <w:rPr>
+          <w:rStyle w:val="Refdenotaderodap"/>
+        </w:rPr>
+        <w:footnoteReference w:id="12"/>
+      </w:r>
+      <w:r>
+        <w:t>), com método de avaliação do segundo.</w:t>
+      </w:r>
+    </w:p>
+    <w:p/>
     <w:p/>
     <w:p>
       <w:pPr>
@@ -6971,7 +7280,7 @@
       <w:rPr>
         <w:noProof/>
       </w:rPr>
-      <w:t>12</w:t>
+      <w:t>13</w:t>
     </w:r>
     <w:r>
       <w:fldChar w:fldCharType="end"/>
@@ -7264,6 +7573,60 @@
             <w:rStyle w:val="Hyperlink"/>
           </w:rPr>
           <w:t>https://github.com/cocos2d/cocos2d-x</w:t>
+        </w:r>
+      </w:hyperlink>
+      <w:r>
+        <w:t xml:space="preserve"> </w:t>
+      </w:r>
+    </w:p>
+  </w:footnote>
+  <w:footnote w:id="11">
+    <w:p>
+      <w:pPr>
+        <w:pStyle w:val="Textodenotaderodap"/>
+      </w:pPr>
+      <w:r>
+        <w:rPr>
+          <w:rStyle w:val="Refdenotaderodap"/>
+        </w:rPr>
+        <w:footnoteRef/>
+      </w:r>
+      <w:r>
+        <w:t xml:space="preserve"> </w:t>
+      </w:r>
+      <w:hyperlink r:id="rId11" w:history="1">
+        <w:r>
+          <w:rPr>
+            <w:rStyle w:val="Hyperlink"/>
+          </w:rPr>
+          <w:t>https://en.wikipedia.org/wiki/Minesweeper_(video_game)</w:t>
+        </w:r>
+      </w:hyperlink>
+      <w:r>
+        <w:t xml:space="preserve"> </w:t>
+      </w:r>
+    </w:p>
+  </w:footnote>
+  <w:footnote w:id="12">
+    <w:p>
+      <w:pPr>
+        <w:pStyle w:val="Textodenotaderodap"/>
+      </w:pPr>
+      <w:r>
+        <w:rPr>
+          <w:rStyle w:val="Refdenotaderodap"/>
+        </w:rPr>
+        <w:footnoteRef/>
+      </w:r>
+      <w:r>
+        <w:t xml:space="preserve"> </w:t>
+      </w:r>
+      <w:hyperlink r:id="rId12" w:history="1">
+        <w:r>
+          <w:rPr>
+            <w:rStyle w:val="Hyperlink"/>
+          </w:rPr>
+          <w:t>https://en.wikipedia.org/wiki/Asteroids_(video_game)</w:t>
         </w:r>
       </w:hyperlink>
       <w:r>
@@ -11549,7 +11912,7 @@
     <b:MonthAccessed>Novembro</b:MonthAccessed>
     <b:Month>Abril</b:Month>
     <b:Day>06</b:Day>
-    <b:RefOrder>17</b:RefOrder>
+    <b:RefOrder>20</b:RefOrder>
   </b:Source>
   <b:Source>
     <b:Tag>Bea05</b:Tag>
@@ -11653,7 +12016,7 @@
     <b:PeriodicalTitle>Sandbox</b:PeriodicalTitle>
     <b:Year>2009</b:Year>
     <b:Month>Agosto</b:Month>
-    <b:RefOrder>19</b:RefOrder>
+    <b:RefOrder>21</b:RefOrder>
   </b:Source>
   <b:Source>
     <b:Tag>Kar01</b:Tag>
@@ -11673,7 +12036,7 @@
     <b:PeriodicalTitle>Consortium for Computing in Small Colleges</b:PeriodicalTitle>
     <b:Year>2001</b:Year>
     <b:Month>Dezembro</b:Month>
-    <b:RefOrder>20</b:RefOrder>
+    <b:RefOrder>19</b:RefOrder>
   </b:Source>
   <b:Source>
     <b:Tag>Cri10</b:Tag>
@@ -11722,7 +12085,7 @@
     <b:PeriodicalTitle>CLEI Eletronic Journal</b:PeriodicalTitle>
     <b:Year>2010</b:Year>
     <b:Month>Abril</b:Month>
-    <b:RefOrder>21</b:RefOrder>
+    <b:RefOrder>22</b:RefOrder>
   </b:Source>
   <b:Source>
     <b:Tag>Tif08</b:Tag>
@@ -11754,7 +12117,7 @@
     <b:PeriodicalTitle>GDCSE</b:PeriodicalTitle>
     <b:Year>2008</b:Year>
     <b:Month>Fevereiro</b:Month>
-    <b:RefOrder>15</b:RefOrder>
+    <b:RefOrder>16</b:RefOrder>
   </b:Source>
   <b:Source>
     <b:Tag>MMu10</b:Tag>
@@ -11786,7 +12149,7 @@
     <b:PeriodicalTitle>Computer Graphics Forum</b:PeriodicalTitle>
     <b:Year>2010</b:Year>
     <b:Month>Agosto</b:Month>
-    <b:RefOrder>22</b:RefOrder>
+    <b:RefOrder>23</b:RefOrder>
   </b:Source>
   <b:Source>
     <b:Tag>Tif07</b:Tag>
@@ -11822,7 +12185,7 @@
     <b:PeriodicalTitle>ITiCSE</b:PeriodicalTitle>
     <b:Year>2007</b:Year>
     <b:Month>Junho</b:Month>
-    <b:RefOrder>14</b:RefOrder>
+    <b:RefOrder>15</b:RefOrder>
   </b:Source>
   <b:Source>
     <b:Tag>Ron05</b:Tag>
@@ -11854,7 +12217,7 @@
     <b:PeriodicalTitle>SIGCSE</b:PeriodicalTitle>
     <b:Year>2005</b:Year>
     <b:Month>Fevereiro</b:Month>
-    <b:RefOrder>23</b:RefOrder>
+    <b:RefOrder>24</b:RefOrder>
   </b:Source>
   <b:Source>
     <b:Tag>Fan14</b:Tag>
@@ -11882,7 +12245,7 @@
     <b:PeriodicalTitle>European Scientific Journal</b:PeriodicalTitle>
     <b:Year>2014</b:Year>
     <b:Month>Agosto</b:Month>
-    <b:RefOrder>24</b:RefOrder>
+    <b:RefOrder>25</b:RefOrder>
   </b:Source>
   <b:Source>
     <b:Tag>Jes06</b:Tag>
@@ -11906,7 +12269,7 @@
     <b:PeriodicalTitle>SIGCSE</b:PeriodicalTitle>
     <b:Year>2006</b:Year>
     <b:Month>Março</b:Month>
-    <b:RefOrder>25</b:RefOrder>
+    <b:RefOrder>26</b:RefOrder>
   </b:Source>
   <b:Source>
     <b:Tag>Cai07</b:Tag>
@@ -11934,7 +12297,7 @@
     <b:PeriodicalTitle>CHI</b:PeriodicalTitle>
     <b:Year>2007</b:Year>
     <b:Month>Abril</b:Month>
-    <b:RefOrder>26</b:RefOrder>
+    <b:RefOrder>27</b:RefOrder>
   </b:Source>
   <b:Source>
     <b:Tag>Wal11</b:Tag>
@@ -11959,7 +12322,7 @@
     <b:URL>https://www.gamasutra.com/blogs/RobertWalker/20110213/88888/Computer_Science_Vs_Game_Development_or_Which_Degree_Should_I_Get.php</b:URL>
     <b:YearAccessed>2017</b:YearAccessed>
     <b:MonthAccessed>Novembro</b:MonthAccessed>
-    <b:RefOrder>27</b:RefOrder>
+    <b:RefOrder>28</b:RefOrder>
   </b:Source>
   <b:Source>
     <b:Tag>Leu07</b:Tag>
@@ -11983,7 +12346,7 @@
     <b:Year>2007</b:Year>
     <b:Month>Março</b:Month>
     <b:PeriodicalTitle>SIGCSE</b:PeriodicalTitle>
-    <b:RefOrder>16</b:RefOrder>
+    <b:RefOrder>17</b:RefOrder>
   </b:Source>
   <b:Source>
     <b:Tag>Jen07</b:Tag>
@@ -12074,7 +12437,7 @@
     <b:Year>2013</b:Year>
     <b:Publisher>Course Technology</b:Publisher>
     <b:Volume>IV</b:Volume>
-    <b:RefOrder>28</b:RefOrder>
+    <b:RefOrder>29</b:RefOrder>
   </b:Source>
   <b:Source>
     <b:Tag>Jas09</b:Tag>
@@ -12247,11 +12610,30 @@
     <b:Publisher>Perspectiva</b:Publisher>
     <b:RefOrder>13</b:RefOrder>
   </b:Source>
+  <b:Source>
+    <b:Tag>Chr11</b:Tag>
+    <b:SourceType>Book</b:SourceType>
+    <b:Guid>{A4633895-A21E-4FEA-AEB3-FF1FF7E6CB93}</b:Guid>
+    <b:Author>
+      <b:Author>
+        <b:NameList>
+          <b:Person>
+            <b:Last>Crawford</b:Last>
+            <b:First>Chris</b:First>
+          </b:Person>
+        </b:NameList>
+      </b:Author>
+    </b:Author>
+    <b:Title>The art of computer game design</b:Title>
+    <b:Year>2011</b:Year>
+    <b:Publisher>McGraw-Hill Osborne Media</b:Publisher>
+    <b:RefOrder>14</b:RefOrder>
+  </b:Source>
 </b:Sources>
 </file>
 
 <file path=customXml/itemProps1.xml><?xml version="1.0" encoding="utf-8"?>
-<ds:datastoreItem xmlns:ds="http://schemas.openxmlformats.org/officeDocument/2006/customXml" ds:itemID="{F71FB11A-48D3-4405-A363-5C07A7632377}">
+<ds:datastoreItem xmlns:ds="http://schemas.openxmlformats.org/officeDocument/2006/customXml" ds:itemID="{F3D2A251-2E30-4BE4-890B-F5CA7F92856B}">
   <ds:schemaRefs>
     <ds:schemaRef ds:uri="http://schemas.openxmlformats.org/officeDocument/2006/bibliography"/>
   </ds:schemaRefs>

</xml_diff>